<commit_message>
updated details for example
</commit_message>
<xml_diff>
--- a/about/Documentatie.docx
+++ b/about/Documentatie.docx
@@ -4,12 +4,11 @@
   <w:body>
     <w:p>
       <w:pPr>
-        <w:pStyle w:val="Normal1"/>
+        <w:pStyle w:val="LOnormal"/>
         <w:keepNext w:val="false"/>
         <w:keepLines w:val="false"/>
         <w:pageBreakBefore w:val="false"/>
         <w:widowControl/>
-        <w:pBdr/>
         <w:shd w:val="clear" w:fill="auto"/>
         <w:tabs>
           <w:tab w:val="clear" w:pos="720"/>
@@ -61,12 +60,11 @@
     </w:p>
     <w:p>
       <w:pPr>
-        <w:pStyle w:val="Normal1"/>
+        <w:pStyle w:val="LOnormal"/>
         <w:keepNext w:val="false"/>
         <w:keepLines w:val="false"/>
         <w:pageBreakBefore w:val="false"/>
         <w:widowControl/>
-        <w:pBdr/>
         <w:shd w:val="clear" w:fill="auto"/>
         <w:tabs>
           <w:tab w:val="clear" w:pos="720"/>
@@ -166,12 +164,11 @@
     </w:p>
     <w:p>
       <w:pPr>
-        <w:pStyle w:val="Normal1"/>
+        <w:pStyle w:val="LOnormal"/>
         <w:keepNext w:val="false"/>
         <w:keepLines w:val="false"/>
         <w:pageBreakBefore w:val="false"/>
         <w:widowControl/>
-        <w:pBdr/>
         <w:shd w:val="clear" w:fill="auto"/>
         <w:tabs>
           <w:tab w:val="clear" w:pos="720"/>
@@ -224,12 +221,11 @@
     </w:p>
     <w:p>
       <w:pPr>
-        <w:pStyle w:val="Normal1"/>
+        <w:pStyle w:val="LOnormal"/>
         <w:keepNext w:val="false"/>
         <w:keepLines w:val="false"/>
         <w:pageBreakBefore w:val="false"/>
         <w:widowControl/>
-        <w:pBdr/>
         <w:shd w:val="clear" w:fill="auto"/>
         <w:tabs>
           <w:tab w:val="clear" w:pos="720"/>
@@ -282,7 +278,7 @@
     </w:p>
     <w:p>
       <w:pPr>
-        <w:pStyle w:val="Normal1"/>
+        <w:pStyle w:val="LOnormal"/>
         <w:tabs>
           <w:tab w:val="clear" w:pos="720"/>
           <w:tab w:val="left" w:pos="2091" w:leader="none"/>
@@ -296,7 +292,7 @@
     </w:p>
     <w:p>
       <w:pPr>
-        <w:pStyle w:val="Normal1"/>
+        <w:pStyle w:val="LOnormal"/>
         <w:tabs>
           <w:tab w:val="clear" w:pos="720"/>
           <w:tab w:val="left" w:pos="2091" w:leader="none"/>
@@ -310,7 +306,7 @@
     </w:p>
     <w:p>
       <w:pPr>
-        <w:pStyle w:val="Normal1"/>
+        <w:pStyle w:val="LOnormal"/>
         <w:tabs>
           <w:tab w:val="clear" w:pos="720"/>
           <w:tab w:val="left" w:pos="2091" w:leader="none"/>
@@ -324,7 +320,7 @@
     </w:p>
     <w:p>
       <w:pPr>
-        <w:pStyle w:val="Normal1"/>
+        <w:pStyle w:val="LOnormal"/>
         <w:tabs>
           <w:tab w:val="clear" w:pos="720"/>
           <w:tab w:val="left" w:pos="2091" w:leader="none"/>
@@ -338,7 +334,7 @@
     </w:p>
     <w:p>
       <w:pPr>
-        <w:pStyle w:val="Normal1"/>
+        <w:pStyle w:val="LOnormal"/>
         <w:tabs>
           <w:tab w:val="clear" w:pos="720"/>
           <w:tab w:val="left" w:pos="2091" w:leader="none"/>
@@ -352,7 +348,7 @@
     </w:p>
     <w:p>
       <w:pPr>
-        <w:pStyle w:val="Normal1"/>
+        <w:pStyle w:val="LOnormal"/>
         <w:tabs>
           <w:tab w:val="clear" w:pos="720"/>
           <w:tab w:val="left" w:pos="2091" w:leader="none"/>
@@ -375,7 +371,7 @@
     </w:p>
     <w:p>
       <w:pPr>
-        <w:pStyle w:val="Normal1"/>
+        <w:pStyle w:val="LOnormal"/>
         <w:tabs>
           <w:tab w:val="clear" w:pos="720"/>
           <w:tab w:val="left" w:pos="2091" w:leader="none"/>
@@ -398,7 +394,7 @@
     </w:p>
     <w:p>
       <w:pPr>
-        <w:pStyle w:val="Normal1"/>
+        <w:pStyle w:val="LOnormal"/>
         <w:tabs>
           <w:tab w:val="clear" w:pos="720"/>
           <w:tab w:val="left" w:pos="2091" w:leader="none"/>
@@ -421,7 +417,7 @@
     </w:p>
     <w:p>
       <w:pPr>
-        <w:pStyle w:val="Normal1"/>
+        <w:pStyle w:val="LOnormal"/>
         <w:tabs>
           <w:tab w:val="clear" w:pos="720"/>
           <w:tab w:val="left" w:pos="2091" w:leader="none"/>
@@ -445,7 +441,7 @@
     </w:p>
     <w:p>
       <w:pPr>
-        <w:pStyle w:val="Normal1"/>
+        <w:pStyle w:val="LOnormal"/>
         <w:tabs>
           <w:tab w:val="clear" w:pos="720"/>
           <w:tab w:val="left" w:pos="2091" w:leader="none"/>
@@ -469,7 +465,7 @@
     </w:p>
     <w:p>
       <w:pPr>
-        <w:pStyle w:val="Normal1"/>
+        <w:pStyle w:val="LOnormal"/>
         <w:tabs>
           <w:tab w:val="clear" w:pos="720"/>
           <w:tab w:val="left" w:pos="2091" w:leader="none"/>
@@ -492,7 +488,7 @@
     </w:p>
     <w:p>
       <w:pPr>
-        <w:pStyle w:val="Normal1"/>
+        <w:pStyle w:val="LOnormal"/>
         <w:tabs>
           <w:tab w:val="clear" w:pos="720"/>
           <w:tab w:val="left" w:pos="2091" w:leader="none"/>
@@ -515,7 +511,7 @@
     </w:p>
     <w:p>
       <w:pPr>
-        <w:pStyle w:val="Normal1"/>
+        <w:pStyle w:val="LOnormal"/>
         <w:tabs>
           <w:tab w:val="clear" w:pos="720"/>
           <w:tab w:val="left" w:pos="2091" w:leader="none"/>
@@ -538,7 +534,7 @@
     </w:p>
     <w:p>
       <w:pPr>
-        <w:pStyle w:val="Normal1"/>
+        <w:pStyle w:val="LOnormal"/>
         <w:tabs>
           <w:tab w:val="clear" w:pos="720"/>
           <w:tab w:val="left" w:pos="2091" w:leader="none"/>
@@ -561,7 +557,7 @@
     </w:p>
     <w:p>
       <w:pPr>
-        <w:pStyle w:val="Normal1"/>
+        <w:pStyle w:val="LOnormal"/>
         <w:tabs>
           <w:tab w:val="clear" w:pos="720"/>
           <w:tab w:val="left" w:pos="2091" w:leader="none"/>
@@ -584,7 +580,7 @@
     </w:p>
     <w:p>
       <w:pPr>
-        <w:pStyle w:val="Normal1"/>
+        <w:pStyle w:val="LOnormal"/>
         <w:tabs>
           <w:tab w:val="clear" w:pos="720"/>
           <w:tab w:val="left" w:pos="2091" w:leader="none"/>
@@ -607,7 +603,7 @@
     </w:p>
     <w:p>
       <w:pPr>
-        <w:pStyle w:val="Normal1"/>
+        <w:pStyle w:val="LOnormal"/>
         <w:tabs>
           <w:tab w:val="clear" w:pos="720"/>
           <w:tab w:val="left" w:pos="2091" w:leader="none"/>
@@ -630,7 +626,7 @@
     </w:p>
     <w:p>
       <w:pPr>
-        <w:pStyle w:val="Normal1"/>
+        <w:pStyle w:val="LOnormal"/>
         <w:tabs>
           <w:tab w:val="clear" w:pos="720"/>
           <w:tab w:val="left" w:pos="2091" w:leader="none"/>
@@ -653,7 +649,7 @@
     </w:p>
     <w:p>
       <w:pPr>
-        <w:pStyle w:val="Normal1"/>
+        <w:pStyle w:val="LOnormal"/>
         <w:tabs>
           <w:tab w:val="clear" w:pos="720"/>
           <w:tab w:val="left" w:pos="2091" w:leader="none"/>
@@ -676,7 +672,7 @@
     </w:p>
     <w:p>
       <w:pPr>
-        <w:pStyle w:val="Normal1"/>
+        <w:pStyle w:val="LOnormal"/>
         <w:tabs>
           <w:tab w:val="clear" w:pos="720"/>
           <w:tab w:val="left" w:pos="2091" w:leader="none"/>
@@ -699,7 +695,7 @@
     </w:p>
     <w:p>
       <w:pPr>
-        <w:pStyle w:val="Normal1"/>
+        <w:pStyle w:val="LOnormal"/>
         <w:tabs>
           <w:tab w:val="clear" w:pos="720"/>
           <w:tab w:val="left" w:pos="2091" w:leader="none"/>
@@ -722,7 +718,7 @@
     </w:p>
     <w:p>
       <w:pPr>
-        <w:pStyle w:val="Normal1"/>
+        <w:pStyle w:val="LOnormal"/>
         <w:tabs>
           <w:tab w:val="clear" w:pos="720"/>
           <w:tab w:val="left" w:pos="2091" w:leader="none"/>
@@ -745,7 +741,7 @@
     </w:p>
     <w:p>
       <w:pPr>
-        <w:pStyle w:val="Normal1"/>
+        <w:pStyle w:val="LOnormal"/>
         <w:tabs>
           <w:tab w:val="clear" w:pos="720"/>
           <w:tab w:val="left" w:pos="2091" w:leader="none"/>
@@ -768,7 +764,7 @@
     </w:p>
     <w:p>
       <w:pPr>
-        <w:pStyle w:val="Normal1"/>
+        <w:pStyle w:val="LOnormal"/>
         <w:tabs>
           <w:tab w:val="clear" w:pos="720"/>
           <w:tab w:val="left" w:pos="2091" w:leader="none"/>
@@ -791,7 +787,7 @@
     </w:p>
     <w:p>
       <w:pPr>
-        <w:pStyle w:val="Normal1"/>
+        <w:pStyle w:val="LOnormal"/>
         <w:tabs>
           <w:tab w:val="clear" w:pos="720"/>
           <w:tab w:val="left" w:pos="2091" w:leader="none"/>
@@ -814,7 +810,7 @@
     </w:p>
     <w:p>
       <w:pPr>
-        <w:pStyle w:val="Normal1"/>
+        <w:pStyle w:val="LOnormal"/>
         <w:tabs>
           <w:tab w:val="clear" w:pos="720"/>
           <w:tab w:val="left" w:pos="2091" w:leader="none"/>
@@ -838,7 +834,7 @@
     </w:p>
     <w:p>
       <w:pPr>
-        <w:pStyle w:val="Normal1"/>
+        <w:pStyle w:val="LOnormal"/>
         <w:tabs>
           <w:tab w:val="clear" w:pos="720"/>
           <w:tab w:val="left" w:pos="2091" w:leader="none"/>
@@ -861,7 +857,7 @@
     </w:p>
     <w:p>
       <w:pPr>
-        <w:pStyle w:val="Normal1"/>
+        <w:pStyle w:val="LOnormal"/>
         <w:tabs>
           <w:tab w:val="clear" w:pos="720"/>
           <w:tab w:val="left" w:pos="2091" w:leader="none"/>
@@ -884,7 +880,7 @@
     </w:p>
     <w:p>
       <w:pPr>
-        <w:pStyle w:val="Normal1"/>
+        <w:pStyle w:val="LOnormal"/>
         <w:tabs>
           <w:tab w:val="clear" w:pos="720"/>
           <w:tab w:val="left" w:pos="2091" w:leader="none"/>
@@ -907,7 +903,7 @@
     </w:p>
     <w:p>
       <w:pPr>
-        <w:pStyle w:val="Normal1"/>
+        <w:pStyle w:val="LOnormal"/>
         <w:tabs>
           <w:tab w:val="clear" w:pos="720"/>
           <w:tab w:val="left" w:pos="2091" w:leader="none"/>
@@ -931,7 +927,7 @@
     </w:p>
     <w:p>
       <w:pPr>
-        <w:pStyle w:val="Normal1"/>
+        <w:pStyle w:val="LOnormal"/>
         <w:tabs>
           <w:tab w:val="clear" w:pos="720"/>
           <w:tab w:val="left" w:pos="2091" w:leader="none"/>
@@ -955,7 +951,7 @@
     </w:p>
     <w:p>
       <w:pPr>
-        <w:pStyle w:val="Normal1"/>
+        <w:pStyle w:val="LOnormal"/>
         <w:numPr>
           <w:ilvl w:val="0"/>
           <w:numId w:val="9"/>
@@ -990,7 +986,7 @@
     </w:p>
     <w:p>
       <w:pPr>
-        <w:pStyle w:val="Normal1"/>
+        <w:pStyle w:val="LOnormal"/>
         <w:tabs>
           <w:tab w:val="clear" w:pos="720"/>
           <w:tab w:val="left" w:pos="2091" w:leader="none"/>
@@ -1011,7 +1007,7 @@
     </w:p>
     <w:p>
       <w:pPr>
-        <w:pStyle w:val="Normal1"/>
+        <w:pStyle w:val="LOnormal"/>
         <w:tabs>
           <w:tab w:val="clear" w:pos="720"/>
           <w:tab w:val="left" w:pos="2091" w:leader="none"/>
@@ -1051,7 +1047,7 @@
     </w:p>
     <w:p>
       <w:pPr>
-        <w:pStyle w:val="Normal1"/>
+        <w:pStyle w:val="LOnormal"/>
         <w:tabs>
           <w:tab w:val="clear" w:pos="720"/>
           <w:tab w:val="left" w:pos="2091" w:leader="none"/>
@@ -1072,7 +1068,7 @@
     </w:p>
     <w:p>
       <w:pPr>
-        <w:pStyle w:val="Normal1"/>
+        <w:pStyle w:val="LOnormal"/>
         <w:tabs>
           <w:tab w:val="clear" w:pos="720"/>
           <w:tab w:val="left" w:pos="2091" w:leader="none"/>
@@ -1094,7 +1090,7 @@
     </w:p>
     <w:p>
       <w:pPr>
-        <w:pStyle w:val="Normal1"/>
+        <w:pStyle w:val="LOnormal"/>
         <w:tabs>
           <w:tab w:val="clear" w:pos="720"/>
           <w:tab w:val="left" w:pos="2091" w:leader="none"/>
@@ -1115,7 +1111,7 @@
     </w:p>
     <w:p>
       <w:pPr>
-        <w:pStyle w:val="Normal1"/>
+        <w:pStyle w:val="LOnormal"/>
         <w:tabs>
           <w:tab w:val="clear" w:pos="720"/>
           <w:tab w:val="left" w:pos="2091" w:leader="none"/>
@@ -1137,7 +1133,7 @@
     </w:p>
     <w:p>
       <w:pPr>
-        <w:pStyle w:val="Normal1"/>
+        <w:pStyle w:val="LOnormal"/>
         <w:tabs>
           <w:tab w:val="clear" w:pos="720"/>
           <w:tab w:val="left" w:pos="2091" w:leader="none"/>
@@ -1158,7 +1154,7 @@
     </w:p>
     <w:p>
       <w:pPr>
-        <w:pStyle w:val="Normal1"/>
+        <w:pStyle w:val="LOnormal"/>
         <w:tabs>
           <w:tab w:val="clear" w:pos="720"/>
           <w:tab w:val="left" w:pos="2091" w:leader="none"/>
@@ -1225,7 +1221,7 @@
     </w:p>
     <w:p>
       <w:pPr>
-        <w:pStyle w:val="Normal1"/>
+        <w:pStyle w:val="LOnormal"/>
         <w:tabs>
           <w:tab w:val="clear" w:pos="720"/>
           <w:tab w:val="left" w:pos="2091" w:leader="none"/>
@@ -1246,7 +1242,7 @@
     </w:p>
     <w:p>
       <w:pPr>
-        <w:pStyle w:val="Normal1"/>
+        <w:pStyle w:val="LOnormal"/>
         <w:tabs>
           <w:tab w:val="clear" w:pos="720"/>
           <w:tab w:val="left" w:pos="2091" w:leader="none"/>
@@ -1268,7 +1264,7 @@
     </w:p>
     <w:p>
       <w:pPr>
-        <w:pStyle w:val="Normal1"/>
+        <w:pStyle w:val="LOnormal"/>
         <w:tabs>
           <w:tab w:val="clear" w:pos="720"/>
           <w:tab w:val="left" w:pos="2091" w:leader="none"/>
@@ -1281,15 +1277,55 @@
         </w:rPr>
       </w:pPr>
       <w:r>
-        <w:rPr>
-          <w:sz w:val="28"/>
-          <w:szCs w:val="28"/>
-        </w:rPr>
-      </w:r>
-    </w:p>
-    <w:p>
-      <w:pPr>
-        <w:pStyle w:val="Normal1"/>
+        <w:rPr/>
+      </w:r>
+    </w:p>
+    <w:p>
+      <w:pPr>
+        <w:pStyle w:val="LOnormal"/>
+        <w:tabs>
+          <w:tab w:val="clear" w:pos="720"/>
+          <w:tab w:val="left" w:pos="2091" w:leader="none"/>
+        </w:tabs>
+        <w:ind w:left="720" w:hanging="0"/>
+        <w:jc w:val="left"/>
+        <w:rPr>
+          <w:sz w:val="28"/>
+          <w:szCs w:val="28"/>
+        </w:rPr>
+      </w:pPr>
+      <w:r>
+        <w:rPr>
+          <w:sz w:val="28"/>
+          <w:szCs w:val="28"/>
+        </w:rPr>
+        <w:t xml:space="preserve">Host-ul camerei mai poate si creea proprile intrebari care vor fi vizibile dupa ce se da start si celorlalti participanti. </w:t>
+      </w:r>
+    </w:p>
+    <w:p>
+      <w:pPr>
+        <w:pStyle w:val="LOnormal"/>
+        <w:tabs>
+          <w:tab w:val="clear" w:pos="720"/>
+          <w:tab w:val="left" w:pos="2091" w:leader="none"/>
+        </w:tabs>
+        <w:ind w:left="720" w:hanging="0"/>
+        <w:jc w:val="left"/>
+        <w:rPr>
+          <w:sz w:val="28"/>
+          <w:szCs w:val="28"/>
+        </w:rPr>
+      </w:pPr>
+      <w:r>
+        <w:rPr>
+          <w:sz w:val="28"/>
+          <w:szCs w:val="28"/>
+        </w:rPr>
+      </w:r>
+    </w:p>
+    <w:p>
+      <w:pPr>
+        <w:pStyle w:val="LOnormal"/>
         <w:tabs>
           <w:tab w:val="clear" w:pos="720"/>
           <w:tab w:val="left" w:pos="2091" w:leader="none"/>
@@ -1314,7 +1350,7 @@
     </w:p>
     <w:p>
       <w:pPr>
-        <w:pStyle w:val="Normal1"/>
+        <w:pStyle w:val="LOnormal"/>
         <w:tabs>
           <w:tab w:val="clear" w:pos="720"/>
           <w:tab w:val="left" w:pos="2091" w:leader="none"/>
@@ -1335,7 +1371,7 @@
     </w:p>
     <w:p>
       <w:pPr>
-        <w:pStyle w:val="Normal1"/>
+        <w:pStyle w:val="LOnormal"/>
         <w:tabs>
           <w:tab w:val="clear" w:pos="720"/>
           <w:tab w:val="left" w:pos="2091" w:leader="none"/>
@@ -1357,7 +1393,7 @@
     </w:p>
     <w:p>
       <w:pPr>
-        <w:pStyle w:val="Normal1"/>
+        <w:pStyle w:val="LOnormal"/>
         <w:tabs>
           <w:tab w:val="clear" w:pos="720"/>
           <w:tab w:val="left" w:pos="2091" w:leader="none"/>
@@ -1378,7 +1414,7 @@
     </w:p>
     <w:p>
       <w:pPr>
-        <w:pStyle w:val="Normal1"/>
+        <w:pStyle w:val="LOnormal"/>
         <w:tabs>
           <w:tab w:val="clear" w:pos="720"/>
           <w:tab w:val="left" w:pos="2091" w:leader="none"/>
@@ -1402,7 +1438,7 @@
     </w:p>
     <w:p>
       <w:pPr>
-        <w:pStyle w:val="Normal1"/>
+        <w:pStyle w:val="LOnormal"/>
         <w:tabs>
           <w:tab w:val="clear" w:pos="720"/>
           <w:tab w:val="left" w:pos="2091" w:leader="none"/>
@@ -1410,26 +1446,22 @@
         <w:ind w:left="720" w:hanging="0"/>
         <w:jc w:val="left"/>
         <w:rPr>
-          <w:b/>
-          <w:b/>
-          <w:sz w:val="40"/>
-          <w:szCs w:val="40"/>
-        </w:rPr>
-      </w:pPr>
-      <w:r>
-        <w:rPr>
-          <w:b/>
-          <w:sz w:val="40"/>
-          <w:szCs w:val="40"/>
-        </w:rPr>
-      </w:r>
-      <w:r>
-        <w:br w:type="page"/>
-      </w:r>
-    </w:p>
-    <w:p>
-      <w:pPr>
-        <w:pStyle w:val="Normal1"/>
+          <w:sz w:val="28"/>
+          <w:szCs w:val="28"/>
+        </w:rPr>
+      </w:pPr>
+      <w:r>
+        <w:rPr>
+          <w:b w:val="false"/>
+          <w:bCs w:val="false"/>
+          <w:sz w:val="40"/>
+          <w:szCs w:val="40"/>
+        </w:rPr>
+      </w:r>
+    </w:p>
+    <w:p>
+      <w:pPr>
+        <w:pStyle w:val="LOnormal"/>
         <w:tabs>
           <w:tab w:val="clear" w:pos="720"/>
           <w:tab w:val="left" w:pos="2091" w:leader="none"/>
@@ -1437,23 +1469,26 @@
         <w:ind w:left="720" w:hanging="0"/>
         <w:jc w:val="left"/>
         <w:rPr>
-          <w:b/>
-          <w:b/>
-          <w:sz w:val="40"/>
-          <w:szCs w:val="40"/>
-        </w:rPr>
-      </w:pPr>
-      <w:r>
-        <w:rPr>
-          <w:b/>
-          <w:sz w:val="40"/>
-          <w:szCs w:val="40"/>
-        </w:rPr>
-      </w:r>
-    </w:p>
-    <w:p>
-      <w:pPr>
-        <w:pStyle w:val="Normal1"/>
+          <w:b w:val="false"/>
+          <w:b w:val="false"/>
+          <w:bCs w:val="false"/>
+          <w:sz w:val="40"/>
+          <w:szCs w:val="40"/>
+        </w:rPr>
+      </w:pPr>
+      <w:r>
+        <w:rPr>
+          <w:b w:val="false"/>
+          <w:bCs w:val="false"/>
+          <w:sz w:val="28"/>
+          <w:szCs w:val="28"/>
+        </w:rPr>
+        <w:t>Am implementat si o sectiune de chat pt utilizatori aplicatiei, inainte ca sa intri in chat ca un safety feature am setata sa se mai ceara parola inca odata utilizatorului. Dupa aceea userul isi poate vedea conversatiile pe care le a facut cat si istoricul mesajelor. Desigur se pot creea si grupuri de mai multe persoane asfel putand fi foarte usor distribuit codul camerei in care se va juca. Se pot da chiar si sugesti de intrebari astfel incat host-ul sa le adauge in camera prin acest intermediu.</w:t>
+      </w:r>
+    </w:p>
+    <w:p>
+      <w:pPr>
+        <w:pStyle w:val="LOnormal"/>
         <w:tabs>
           <w:tab w:val="clear" w:pos="720"/>
           <w:tab w:val="left" w:pos="2091" w:leader="none"/>
@@ -1461,23 +1496,47 @@
         <w:ind w:left="720" w:hanging="0"/>
         <w:jc w:val="left"/>
         <w:rPr>
-          <w:b/>
-          <w:b/>
-          <w:sz w:val="40"/>
-          <w:szCs w:val="40"/>
-        </w:rPr>
-      </w:pPr>
-      <w:r>
-        <w:rPr>
-          <w:b/>
-          <w:sz w:val="40"/>
-          <w:szCs w:val="40"/>
-        </w:rPr>
-      </w:r>
-    </w:p>
-    <w:p>
-      <w:pPr>
-        <w:pStyle w:val="Normal1"/>
+          <w:b w:val="false"/>
+          <w:b w:val="false"/>
+          <w:bCs w:val="false"/>
+          <w:sz w:val="40"/>
+          <w:szCs w:val="40"/>
+        </w:rPr>
+      </w:pPr>
+      <w:r>
+        <w:rPr>
+          <w:b w:val="false"/>
+          <w:bCs w:val="false"/>
+          <w:sz w:val="28"/>
+          <w:szCs w:val="28"/>
+        </w:rPr>
+        <w:t xml:space="preserve">Pentru a implementa acest chat system am folosit Chat Engine (vezi </w:t>
+      </w:r>
+      <w:hyperlink r:id="rId4">
+        <w:r>
+          <w:rPr>
+            <w:rStyle w:val="InternetLink"/>
+            <w:b w:val="false"/>
+            <w:bCs w:val="false"/>
+            <w:sz w:val="28"/>
+            <w:szCs w:val="28"/>
+          </w:rPr>
+          <w:t>aici</w:t>
+        </w:r>
+      </w:hyperlink>
+      <w:r>
+        <w:rPr>
+          <w:b w:val="false"/>
+          <w:bCs w:val="false"/>
+          <w:sz w:val="28"/>
+          <w:szCs w:val="28"/>
+        </w:rPr>
+        <w:t>)</w:t>
+      </w:r>
+    </w:p>
+    <w:p>
+      <w:pPr>
+        <w:pStyle w:val="LOnormal"/>
         <w:tabs>
           <w:tab w:val="clear" w:pos="720"/>
           <w:tab w:val="left" w:pos="2091" w:leader="none"/>
@@ -1485,23 +1544,22 @@
         <w:ind w:left="720" w:hanging="0"/>
         <w:jc w:val="left"/>
         <w:rPr>
-          <w:b/>
-          <w:b/>
-          <w:sz w:val="40"/>
-          <w:szCs w:val="40"/>
-        </w:rPr>
-      </w:pPr>
-      <w:r>
-        <w:rPr>
-          <w:b/>
-          <w:sz w:val="40"/>
-          <w:szCs w:val="40"/>
-        </w:rPr>
-      </w:r>
-    </w:p>
-    <w:p>
-      <w:pPr>
-        <w:pStyle w:val="Normal1"/>
+          <w:sz w:val="28"/>
+          <w:szCs w:val="28"/>
+        </w:rPr>
+      </w:pPr>
+      <w:r>
+        <w:rPr>
+          <w:b w:val="false"/>
+          <w:bCs w:val="false"/>
+          <w:sz w:val="40"/>
+          <w:szCs w:val="40"/>
+        </w:rPr>
+      </w:r>
+    </w:p>
+    <w:p>
+      <w:pPr>
+        <w:pStyle w:val="LOnormal"/>
         <w:tabs>
           <w:tab w:val="clear" w:pos="720"/>
           <w:tab w:val="left" w:pos="2091" w:leader="none"/>
@@ -1509,23 +1567,26 @@
         <w:ind w:left="720" w:hanging="0"/>
         <w:jc w:val="left"/>
         <w:rPr>
-          <w:b/>
-          <w:b/>
-          <w:sz w:val="40"/>
-          <w:szCs w:val="40"/>
-        </w:rPr>
-      </w:pPr>
-      <w:r>
-        <w:rPr>
-          <w:b/>
-          <w:sz w:val="40"/>
-          <w:szCs w:val="40"/>
-        </w:rPr>
-      </w:r>
-    </w:p>
-    <w:p>
-      <w:pPr>
-        <w:pStyle w:val="Normal1"/>
+          <w:b w:val="false"/>
+          <w:b w:val="false"/>
+          <w:bCs w:val="false"/>
+          <w:sz w:val="40"/>
+          <w:szCs w:val="40"/>
+        </w:rPr>
+      </w:pPr>
+      <w:r>
+        <w:rPr>
+          <w:b w:val="false"/>
+          <w:bCs w:val="false"/>
+          <w:sz w:val="28"/>
+          <w:szCs w:val="28"/>
+        </w:rPr>
+        <w:t xml:space="preserve">Am reusit sa implementez in mare parte tot ce mi-am propus si ce am descris mai sus la nivelul de management al camerelor. Asfel incat ficare poate creea sau da join la o camera. Odata ce ai creat o camera esti hostul ei si ai mai multe optiuni printre care sa faci update la setarile initiale ale camerei precum si a creea intrebarile care vor fi afisate odata ce se da start la camera. Toate acestea sunt insotite de pop-uri care iti vor spune daca ce ai facut este bine sau nu. </w:t>
+      </w:r>
+    </w:p>
+    <w:p>
+      <w:pPr>
+        <w:pStyle w:val="LOnormal"/>
         <w:tabs>
           <w:tab w:val="clear" w:pos="720"/>
           <w:tab w:val="left" w:pos="2091" w:leader="none"/>
@@ -1533,23 +1594,22 @@
         <w:ind w:left="720" w:hanging="0"/>
         <w:jc w:val="left"/>
         <w:rPr>
-          <w:b/>
-          <w:b/>
-          <w:sz w:val="40"/>
-          <w:szCs w:val="40"/>
-        </w:rPr>
-      </w:pPr>
-      <w:r>
-        <w:rPr>
-          <w:b/>
-          <w:sz w:val="40"/>
-          <w:szCs w:val="40"/>
-        </w:rPr>
-      </w:r>
-    </w:p>
-    <w:p>
-      <w:pPr>
-        <w:pStyle w:val="Normal1"/>
+          <w:sz w:val="28"/>
+          <w:szCs w:val="28"/>
+        </w:rPr>
+      </w:pPr>
+      <w:r>
+        <w:rPr>
+          <w:b w:val="false"/>
+          <w:bCs w:val="false"/>
+          <w:sz w:val="40"/>
+          <w:szCs w:val="40"/>
+        </w:rPr>
+      </w:r>
+    </w:p>
+    <w:p>
+      <w:pPr>
+        <w:pStyle w:val="LOnormal"/>
         <w:tabs>
           <w:tab w:val="clear" w:pos="720"/>
           <w:tab w:val="left" w:pos="2091" w:leader="none"/>
@@ -1557,23 +1617,26 @@
         <w:ind w:left="720" w:hanging="0"/>
         <w:jc w:val="left"/>
         <w:rPr>
-          <w:b/>
-          <w:b/>
-          <w:sz w:val="40"/>
-          <w:szCs w:val="40"/>
-        </w:rPr>
-      </w:pPr>
-      <w:r>
-        <w:rPr>
-          <w:b/>
-          <w:sz w:val="40"/>
-          <w:szCs w:val="40"/>
-        </w:rPr>
-      </w:r>
-    </w:p>
-    <w:p>
-      <w:pPr>
-        <w:pStyle w:val="Normal1"/>
+          <w:b w:val="false"/>
+          <w:b w:val="false"/>
+          <w:bCs w:val="false"/>
+          <w:sz w:val="40"/>
+          <w:szCs w:val="40"/>
+        </w:rPr>
+      </w:pPr>
+      <w:r>
+        <w:rPr>
+          <w:b w:val="false"/>
+          <w:bCs w:val="false"/>
+          <w:sz w:val="28"/>
+          <w:szCs w:val="28"/>
+        </w:rPr>
+        <w:t>Odata ce camera (quizz-ul) a inceput backend-ul va furniza intreabri pentru fiecare din camera, fiecare utilizator atat cat si host-ul poate raspunde la intrebari si la final-ul suitei de intrebari va aparea o pagina in care vei afla punctajul final si ce poti face mai departe.</w:t>
+      </w:r>
+    </w:p>
+    <w:p>
+      <w:pPr>
+        <w:pStyle w:val="LOnormal"/>
         <w:tabs>
           <w:tab w:val="clear" w:pos="720"/>
           <w:tab w:val="left" w:pos="2091" w:leader="none"/>
@@ -1581,23 +1644,22 @@
         <w:ind w:left="720" w:hanging="0"/>
         <w:jc w:val="left"/>
         <w:rPr>
-          <w:b/>
-          <w:b/>
-          <w:sz w:val="40"/>
-          <w:szCs w:val="40"/>
-        </w:rPr>
-      </w:pPr>
-      <w:r>
-        <w:rPr>
-          <w:b/>
-          <w:sz w:val="40"/>
-          <w:szCs w:val="40"/>
-        </w:rPr>
-      </w:r>
-    </w:p>
-    <w:p>
-      <w:pPr>
-        <w:pStyle w:val="Normal1"/>
+          <w:sz w:val="28"/>
+          <w:szCs w:val="28"/>
+        </w:rPr>
+      </w:pPr>
+      <w:r>
+        <w:rPr>
+          <w:b w:val="false"/>
+          <w:bCs w:val="false"/>
+          <w:sz w:val="40"/>
+          <w:szCs w:val="40"/>
+        </w:rPr>
+      </w:r>
+    </w:p>
+    <w:p>
+      <w:pPr>
+        <w:pStyle w:val="LOnormal"/>
         <w:tabs>
           <w:tab w:val="clear" w:pos="720"/>
           <w:tab w:val="left" w:pos="2091" w:leader="none"/>
@@ -1605,23 +1667,26 @@
         <w:ind w:left="720" w:hanging="0"/>
         <w:jc w:val="left"/>
         <w:rPr>
-          <w:b/>
-          <w:b/>
-          <w:sz w:val="40"/>
-          <w:szCs w:val="40"/>
-        </w:rPr>
-      </w:pPr>
-      <w:r>
-        <w:rPr>
-          <w:b/>
-          <w:sz w:val="40"/>
-          <w:szCs w:val="40"/>
-        </w:rPr>
-      </w:r>
-    </w:p>
-    <w:p>
-      <w:pPr>
-        <w:pStyle w:val="Normal1"/>
+          <w:b w:val="false"/>
+          <w:b w:val="false"/>
+          <w:bCs w:val="false"/>
+          <w:sz w:val="40"/>
+          <w:szCs w:val="40"/>
+        </w:rPr>
+      </w:pPr>
+      <w:r>
+        <w:rPr>
+          <w:b w:val="false"/>
+          <w:bCs w:val="false"/>
+          <w:sz w:val="28"/>
+          <w:szCs w:val="28"/>
+        </w:rPr>
+        <w:t>Utilizatori simpli nu pot face mare lucru insa la finalizarea quizz-ului host-ul poate da restart si aceel quizz se va mai juca inca odata de fiecare utilizator.</w:t>
+      </w:r>
+    </w:p>
+    <w:p>
+      <w:pPr>
+        <w:pStyle w:val="LOnormal"/>
         <w:tabs>
           <w:tab w:val="clear" w:pos="720"/>
           <w:tab w:val="left" w:pos="2091" w:leader="none"/>
@@ -1629,23 +1694,26 @@
         <w:ind w:left="720" w:hanging="0"/>
         <w:jc w:val="left"/>
         <w:rPr>
-          <w:b/>
-          <w:b/>
-          <w:sz w:val="40"/>
-          <w:szCs w:val="40"/>
-        </w:rPr>
-      </w:pPr>
-      <w:r>
-        <w:rPr>
-          <w:b/>
-          <w:sz w:val="40"/>
-          <w:szCs w:val="40"/>
-        </w:rPr>
-      </w:r>
-    </w:p>
-    <w:p>
-      <w:pPr>
-        <w:pStyle w:val="Normal1"/>
+          <w:b w:val="false"/>
+          <w:b w:val="false"/>
+          <w:bCs w:val="false"/>
+          <w:sz w:val="40"/>
+          <w:szCs w:val="40"/>
+        </w:rPr>
+      </w:pPr>
+      <w:r>
+        <w:rPr>
+          <w:b w:val="false"/>
+          <w:bCs w:val="false"/>
+          <w:sz w:val="28"/>
+          <w:szCs w:val="28"/>
+        </w:rPr>
+        <w:t>Punctajele partiale sunt salvate in baza de date si se actualizeaza automat. Odata ce host-ul iese din camera ficare utilizator va fi dat afara si va primi un mesaj in care va afla ca camera nu mai exista.</w:t>
+      </w:r>
+    </w:p>
+    <w:p>
+      <w:pPr>
+        <w:pStyle w:val="LOnormal"/>
         <w:tabs>
           <w:tab w:val="clear" w:pos="720"/>
           <w:tab w:val="left" w:pos="2091" w:leader="none"/>
@@ -1653,23 +1721,22 @@
         <w:ind w:left="720" w:hanging="0"/>
         <w:jc w:val="left"/>
         <w:rPr>
-          <w:b/>
-          <w:b/>
-          <w:sz w:val="40"/>
-          <w:szCs w:val="40"/>
-        </w:rPr>
-      </w:pPr>
-      <w:r>
-        <w:rPr>
-          <w:b/>
-          <w:sz w:val="40"/>
-          <w:szCs w:val="40"/>
-        </w:rPr>
-      </w:r>
-    </w:p>
-    <w:p>
-      <w:pPr>
-        <w:pStyle w:val="Normal1"/>
+          <w:sz w:val="28"/>
+          <w:szCs w:val="28"/>
+        </w:rPr>
+      </w:pPr>
+      <w:r>
+        <w:rPr>
+          <w:b w:val="false"/>
+          <w:bCs w:val="false"/>
+          <w:sz w:val="40"/>
+          <w:szCs w:val="40"/>
+        </w:rPr>
+      </w:r>
+    </w:p>
+    <w:p>
+      <w:pPr>
+        <w:pStyle w:val="LOnormal"/>
         <w:tabs>
           <w:tab w:val="clear" w:pos="720"/>
           <w:tab w:val="left" w:pos="2091" w:leader="none"/>
@@ -1677,23 +1744,25 @@
         <w:ind w:left="720" w:hanging="0"/>
         <w:jc w:val="left"/>
         <w:rPr>
-          <w:b/>
-          <w:b/>
-          <w:sz w:val="40"/>
-          <w:szCs w:val="40"/>
-        </w:rPr>
-      </w:pPr>
-      <w:r>
-        <w:rPr>
-          <w:b/>
-          <w:sz w:val="40"/>
-          <w:szCs w:val="40"/>
-        </w:rPr>
-      </w:r>
-    </w:p>
-    <w:p>
-      <w:pPr>
-        <w:pStyle w:val="Normal1"/>
+          <w:b w:val="false"/>
+          <w:b w:val="false"/>
+          <w:sz w:val="40"/>
+          <w:szCs w:val="40"/>
+        </w:rPr>
+      </w:pPr>
+      <w:r>
+        <w:rPr>
+          <w:b w:val="false"/>
+          <w:bCs w:val="false"/>
+          <w:sz w:val="28"/>
+          <w:szCs w:val="28"/>
+        </w:rPr>
+        <w:t>Bogdan: La nivel functional am implememntat foarte multe si am scris enorm de mult cod, m am dedicat foarte mult acestui proiect si cred ca am facut o treaba buna. Are nevoie de mai mult Frontend Design dar baietii au fost cam absenti deci am fost eu full stack si limbajele au fost complet noi deci a trebuit sa invat tot de la 0 a fost o munca solicitanta dar cu un rezultat pot zice eu bine meritat.</w:t>
+      </w:r>
+    </w:p>
+    <w:p>
+      <w:pPr>
+        <w:pStyle w:val="LOnormal"/>
         <w:tabs>
           <w:tab w:val="clear" w:pos="720"/>
           <w:tab w:val="left" w:pos="2091" w:leader="none"/>
@@ -1701,23 +1770,22 @@
         <w:ind w:left="720" w:hanging="0"/>
         <w:jc w:val="left"/>
         <w:rPr>
-          <w:b/>
-          <w:b/>
-          <w:sz w:val="40"/>
-          <w:szCs w:val="40"/>
-        </w:rPr>
-      </w:pPr>
-      <w:r>
-        <w:rPr>
-          <w:b/>
-          <w:sz w:val="40"/>
-          <w:szCs w:val="40"/>
-        </w:rPr>
-      </w:r>
-    </w:p>
-    <w:p>
-      <w:pPr>
-        <w:pStyle w:val="Normal1"/>
+          <w:bCs w:val="false"/>
+          <w:sz w:val="28"/>
+          <w:szCs w:val="28"/>
+        </w:rPr>
+      </w:pPr>
+      <w:r>
+        <w:rPr>
+          <w:b w:val="false"/>
+          <w:sz w:val="40"/>
+          <w:szCs w:val="40"/>
+        </w:rPr>
+      </w:r>
+    </w:p>
+    <w:p>
+      <w:pPr>
+        <w:pStyle w:val="LOnormal"/>
         <w:tabs>
           <w:tab w:val="clear" w:pos="720"/>
           <w:tab w:val="left" w:pos="2091" w:leader="none"/>
@@ -1725,23 +1793,22 @@
         <w:ind w:left="720" w:hanging="0"/>
         <w:jc w:val="left"/>
         <w:rPr>
-          <w:b/>
-          <w:b/>
-          <w:sz w:val="40"/>
-          <w:szCs w:val="40"/>
-        </w:rPr>
-      </w:pPr>
-      <w:r>
-        <w:rPr>
-          <w:b/>
-          <w:sz w:val="40"/>
-          <w:szCs w:val="40"/>
-        </w:rPr>
-      </w:r>
-    </w:p>
-    <w:p>
-      <w:pPr>
-        <w:pStyle w:val="Normal1"/>
+          <w:bCs w:val="false"/>
+          <w:sz w:val="28"/>
+          <w:szCs w:val="28"/>
+        </w:rPr>
+      </w:pPr>
+      <w:r>
+        <w:rPr>
+          <w:b w:val="false"/>
+          <w:sz w:val="40"/>
+          <w:szCs w:val="40"/>
+        </w:rPr>
+      </w:r>
+    </w:p>
+    <w:p>
+      <w:pPr>
+        <w:pStyle w:val="LOnormal"/>
         <w:tabs>
           <w:tab w:val="clear" w:pos="720"/>
           <w:tab w:val="left" w:pos="2091" w:leader="none"/>
@@ -1749,23 +1816,22 @@
         <w:ind w:left="720" w:hanging="0"/>
         <w:jc w:val="left"/>
         <w:rPr>
-          <w:b/>
-          <w:b/>
-          <w:sz w:val="40"/>
-          <w:szCs w:val="40"/>
-        </w:rPr>
-      </w:pPr>
-      <w:r>
-        <w:rPr>
-          <w:b/>
-          <w:sz w:val="40"/>
-          <w:szCs w:val="40"/>
-        </w:rPr>
-      </w:r>
-    </w:p>
-    <w:p>
-      <w:pPr>
-        <w:pStyle w:val="Normal1"/>
+          <w:bCs w:val="false"/>
+          <w:sz w:val="28"/>
+          <w:szCs w:val="28"/>
+        </w:rPr>
+      </w:pPr>
+      <w:r>
+        <w:rPr>
+          <w:b w:val="false"/>
+          <w:sz w:val="40"/>
+          <w:szCs w:val="40"/>
+        </w:rPr>
+      </w:r>
+    </w:p>
+    <w:p>
+      <w:pPr>
+        <w:pStyle w:val="LOnormal"/>
         <w:tabs>
           <w:tab w:val="clear" w:pos="720"/>
           <w:tab w:val="left" w:pos="2091" w:leader="none"/>
@@ -1773,23 +1839,22 @@
         <w:ind w:left="720" w:hanging="0"/>
         <w:jc w:val="left"/>
         <w:rPr>
-          <w:b/>
-          <w:b/>
-          <w:sz w:val="40"/>
-          <w:szCs w:val="40"/>
-        </w:rPr>
-      </w:pPr>
-      <w:r>
-        <w:rPr>
-          <w:b/>
-          <w:sz w:val="40"/>
-          <w:szCs w:val="40"/>
-        </w:rPr>
-      </w:r>
-    </w:p>
-    <w:p>
-      <w:pPr>
-        <w:pStyle w:val="Normal1"/>
+          <w:bCs w:val="false"/>
+          <w:sz w:val="28"/>
+          <w:szCs w:val="28"/>
+        </w:rPr>
+      </w:pPr>
+      <w:r>
+        <w:rPr>
+          <w:b w:val="false"/>
+          <w:sz w:val="40"/>
+          <w:szCs w:val="40"/>
+        </w:rPr>
+      </w:r>
+    </w:p>
+    <w:p>
+      <w:pPr>
+        <w:pStyle w:val="LOnormal"/>
         <w:tabs>
           <w:tab w:val="clear" w:pos="720"/>
           <w:tab w:val="left" w:pos="2091" w:leader="none"/>
@@ -1797,359 +1862,22 @@
         <w:ind w:left="720" w:hanging="0"/>
         <w:jc w:val="left"/>
         <w:rPr>
-          <w:b/>
-          <w:b/>
-          <w:sz w:val="40"/>
-          <w:szCs w:val="40"/>
-        </w:rPr>
-      </w:pPr>
-      <w:r>
-        <w:rPr>
-          <w:b/>
-          <w:sz w:val="40"/>
-          <w:szCs w:val="40"/>
-        </w:rPr>
-      </w:r>
-    </w:p>
-    <w:p>
-      <w:pPr>
-        <w:pStyle w:val="Normal1"/>
-        <w:tabs>
-          <w:tab w:val="clear" w:pos="720"/>
-          <w:tab w:val="left" w:pos="2091" w:leader="none"/>
-        </w:tabs>
-        <w:ind w:left="720" w:hanging="0"/>
-        <w:jc w:val="left"/>
-        <w:rPr>
-          <w:b/>
-          <w:b/>
-          <w:sz w:val="40"/>
-          <w:szCs w:val="40"/>
-        </w:rPr>
-      </w:pPr>
-      <w:r>
-        <w:rPr>
-          <w:b/>
-          <w:sz w:val="40"/>
-          <w:szCs w:val="40"/>
-        </w:rPr>
-      </w:r>
-    </w:p>
-    <w:p>
-      <w:pPr>
-        <w:pStyle w:val="Normal1"/>
-        <w:tabs>
-          <w:tab w:val="clear" w:pos="720"/>
-          <w:tab w:val="left" w:pos="2091" w:leader="none"/>
-        </w:tabs>
-        <w:ind w:left="720" w:hanging="0"/>
-        <w:jc w:val="left"/>
-        <w:rPr>
-          <w:b/>
-          <w:b/>
-          <w:sz w:val="40"/>
-          <w:szCs w:val="40"/>
-        </w:rPr>
-      </w:pPr>
-      <w:r>
-        <w:rPr>
-          <w:b/>
-          <w:sz w:val="40"/>
-          <w:szCs w:val="40"/>
-        </w:rPr>
-      </w:r>
-    </w:p>
-    <w:p>
-      <w:pPr>
-        <w:pStyle w:val="Normal1"/>
-        <w:tabs>
-          <w:tab w:val="clear" w:pos="720"/>
-          <w:tab w:val="left" w:pos="2091" w:leader="none"/>
-        </w:tabs>
-        <w:ind w:left="720" w:hanging="0"/>
-        <w:jc w:val="left"/>
-        <w:rPr>
-          <w:b/>
-          <w:b/>
-          <w:sz w:val="40"/>
-          <w:szCs w:val="40"/>
-        </w:rPr>
-      </w:pPr>
-      <w:r>
-        <w:rPr>
-          <w:b/>
-          <w:sz w:val="40"/>
-          <w:szCs w:val="40"/>
-        </w:rPr>
-      </w:r>
-    </w:p>
-    <w:p>
-      <w:pPr>
-        <w:pStyle w:val="Normal1"/>
-        <w:tabs>
-          <w:tab w:val="clear" w:pos="720"/>
-          <w:tab w:val="left" w:pos="2091" w:leader="none"/>
-        </w:tabs>
-        <w:ind w:left="720" w:hanging="0"/>
-        <w:jc w:val="left"/>
-        <w:rPr>
-          <w:b/>
-          <w:b/>
-          <w:sz w:val="40"/>
-          <w:szCs w:val="40"/>
-        </w:rPr>
-      </w:pPr>
-      <w:r>
-        <w:rPr>
-          <w:b/>
-          <w:sz w:val="40"/>
-          <w:szCs w:val="40"/>
-        </w:rPr>
-      </w:r>
-    </w:p>
-    <w:p>
-      <w:pPr>
-        <w:pStyle w:val="Normal1"/>
-        <w:tabs>
-          <w:tab w:val="clear" w:pos="720"/>
-          <w:tab w:val="left" w:pos="2091" w:leader="none"/>
-        </w:tabs>
-        <w:ind w:left="720" w:hanging="0"/>
-        <w:jc w:val="left"/>
-        <w:rPr>
-          <w:b/>
-          <w:b/>
-          <w:sz w:val="40"/>
-          <w:szCs w:val="40"/>
-        </w:rPr>
-      </w:pPr>
-      <w:r>
-        <w:rPr>
-          <w:b/>
-          <w:sz w:val="40"/>
-          <w:szCs w:val="40"/>
-        </w:rPr>
-      </w:r>
-    </w:p>
-    <w:p>
-      <w:pPr>
-        <w:pStyle w:val="Normal1"/>
-        <w:tabs>
-          <w:tab w:val="clear" w:pos="720"/>
-          <w:tab w:val="left" w:pos="2091" w:leader="none"/>
-        </w:tabs>
-        <w:ind w:left="720" w:hanging="0"/>
-        <w:jc w:val="left"/>
-        <w:rPr>
-          <w:b/>
-          <w:b/>
-          <w:sz w:val="40"/>
-          <w:szCs w:val="40"/>
-        </w:rPr>
-      </w:pPr>
-      <w:r>
-        <w:rPr>
-          <w:b/>
-          <w:sz w:val="40"/>
-          <w:szCs w:val="40"/>
-        </w:rPr>
-      </w:r>
-    </w:p>
-    <w:p>
-      <w:pPr>
-        <w:pStyle w:val="Normal1"/>
-        <w:tabs>
-          <w:tab w:val="clear" w:pos="720"/>
-          <w:tab w:val="left" w:pos="2091" w:leader="none"/>
-        </w:tabs>
-        <w:ind w:left="720" w:hanging="0"/>
-        <w:jc w:val="left"/>
-        <w:rPr>
-          <w:b/>
-          <w:b/>
-          <w:sz w:val="40"/>
-          <w:szCs w:val="40"/>
-        </w:rPr>
-      </w:pPr>
-      <w:r>
-        <w:rPr>
-          <w:b/>
-          <w:sz w:val="40"/>
-          <w:szCs w:val="40"/>
-        </w:rPr>
-      </w:r>
-    </w:p>
-    <w:p>
-      <w:pPr>
-        <w:pStyle w:val="Normal1"/>
-        <w:tabs>
-          <w:tab w:val="clear" w:pos="720"/>
-          <w:tab w:val="left" w:pos="2091" w:leader="none"/>
-        </w:tabs>
-        <w:ind w:left="720" w:hanging="0"/>
-        <w:jc w:val="left"/>
-        <w:rPr>
-          <w:b/>
-          <w:b/>
-          <w:sz w:val="40"/>
-          <w:szCs w:val="40"/>
-        </w:rPr>
-      </w:pPr>
-      <w:r>
-        <w:rPr>
-          <w:b/>
-          <w:sz w:val="40"/>
-          <w:szCs w:val="40"/>
-        </w:rPr>
-      </w:r>
-    </w:p>
-    <w:p>
-      <w:pPr>
-        <w:pStyle w:val="Normal1"/>
-        <w:tabs>
-          <w:tab w:val="clear" w:pos="720"/>
-          <w:tab w:val="left" w:pos="2091" w:leader="none"/>
-        </w:tabs>
-        <w:ind w:left="720" w:hanging="0"/>
-        <w:jc w:val="left"/>
-        <w:rPr>
-          <w:b/>
-          <w:b/>
-          <w:sz w:val="40"/>
-          <w:szCs w:val="40"/>
-        </w:rPr>
-      </w:pPr>
-      <w:r>
-        <w:rPr>
-          <w:b/>
-          <w:sz w:val="40"/>
-          <w:szCs w:val="40"/>
-        </w:rPr>
-      </w:r>
-    </w:p>
-    <w:p>
-      <w:pPr>
-        <w:pStyle w:val="Normal1"/>
-        <w:tabs>
-          <w:tab w:val="clear" w:pos="720"/>
-          <w:tab w:val="left" w:pos="2091" w:leader="none"/>
-        </w:tabs>
-        <w:ind w:left="720" w:hanging="0"/>
-        <w:jc w:val="left"/>
-        <w:rPr>
-          <w:b/>
-          <w:b/>
-          <w:sz w:val="40"/>
-          <w:szCs w:val="40"/>
-        </w:rPr>
-      </w:pPr>
-      <w:r>
-        <w:rPr>
-          <w:b/>
-          <w:sz w:val="40"/>
-          <w:szCs w:val="40"/>
-        </w:rPr>
-      </w:r>
-    </w:p>
-    <w:p>
-      <w:pPr>
-        <w:pStyle w:val="Normal1"/>
-        <w:tabs>
-          <w:tab w:val="clear" w:pos="720"/>
-          <w:tab w:val="left" w:pos="2091" w:leader="none"/>
-        </w:tabs>
-        <w:ind w:left="720" w:hanging="0"/>
-        <w:jc w:val="left"/>
-        <w:rPr>
-          <w:b/>
-          <w:b/>
-          <w:sz w:val="40"/>
-          <w:szCs w:val="40"/>
-        </w:rPr>
-      </w:pPr>
-      <w:r>
-        <w:rPr>
-          <w:b/>
-          <w:sz w:val="40"/>
-          <w:szCs w:val="40"/>
-        </w:rPr>
-      </w:r>
-    </w:p>
-    <w:p>
-      <w:pPr>
-        <w:pStyle w:val="Normal1"/>
-        <w:tabs>
-          <w:tab w:val="clear" w:pos="720"/>
-          <w:tab w:val="left" w:pos="2091" w:leader="none"/>
-        </w:tabs>
-        <w:ind w:left="720" w:hanging="0"/>
-        <w:jc w:val="left"/>
-        <w:rPr>
-          <w:b/>
-          <w:b/>
-          <w:sz w:val="40"/>
-          <w:szCs w:val="40"/>
-        </w:rPr>
-      </w:pPr>
-      <w:r>
-        <w:rPr>
-          <w:b/>
-          <w:sz w:val="40"/>
-          <w:szCs w:val="40"/>
-        </w:rPr>
-      </w:r>
-    </w:p>
-    <w:p>
-      <w:pPr>
-        <w:pStyle w:val="Normal1"/>
-        <w:tabs>
-          <w:tab w:val="clear" w:pos="720"/>
-          <w:tab w:val="left" w:pos="2091" w:leader="none"/>
-        </w:tabs>
-        <w:ind w:left="720" w:hanging="0"/>
-        <w:jc w:val="left"/>
-        <w:rPr>
-          <w:b/>
-          <w:b/>
-          <w:sz w:val="40"/>
-          <w:szCs w:val="40"/>
-        </w:rPr>
-      </w:pPr>
-      <w:r>
-        <w:rPr>
-          <w:b/>
-          <w:sz w:val="40"/>
-          <w:szCs w:val="40"/>
-        </w:rPr>
-      </w:r>
-    </w:p>
-    <w:p>
-      <w:pPr>
-        <w:pStyle w:val="Normal1"/>
-        <w:tabs>
-          <w:tab w:val="clear" w:pos="720"/>
-          <w:tab w:val="left" w:pos="2811" w:leader="none"/>
-        </w:tabs>
-        <w:ind w:left="720" w:hanging="0"/>
-        <w:jc w:val="left"/>
-        <w:rPr>
-          <w:b/>
-          <w:b/>
-          <w:sz w:val="24"/>
-          <w:szCs w:val="24"/>
-        </w:rPr>
-      </w:pPr>
-      <w:r>
-        <w:rPr>
-          <w:b/>
-          <w:sz w:val="24"/>
-          <w:szCs w:val="24"/>
-        </w:rPr>
-      </w:r>
-    </w:p>
-    <w:p>
-      <w:pPr>
-        <w:pStyle w:val="Normal1"/>
+          <w:bCs w:val="false"/>
+          <w:sz w:val="28"/>
+          <w:szCs w:val="28"/>
+        </w:rPr>
+      </w:pPr>
+      <w:r>
+        <w:rPr>
+          <w:b w:val="false"/>
+          <w:sz w:val="40"/>
+          <w:szCs w:val="40"/>
+        </w:rPr>
+      </w:r>
+    </w:p>
+    <w:p>
+      <w:pPr>
+        <w:pStyle w:val="LOnormal"/>
         <w:numPr>
           <w:ilvl w:val="0"/>
           <w:numId w:val="9"/>
@@ -2184,7 +1912,7 @@
     </w:p>
     <w:p>
       <w:pPr>
-        <w:pStyle w:val="Normal1"/>
+        <w:pStyle w:val="LOnormal"/>
         <w:tabs>
           <w:tab w:val="clear" w:pos="720"/>
           <w:tab w:val="left" w:pos="2091" w:leader="none"/>
@@ -2230,7 +1958,7 @@
                     </pic:cNvPicPr>
                   </pic:nvPicPr>
                   <pic:blipFill>
-                    <a:blip r:embed="rId4"/>
+                    <a:blip r:embed="rId5"/>
                     <a:stretch>
                       <a:fillRect/>
                     </a:stretch>
@@ -2253,7 +1981,7 @@
     </w:p>
     <w:p>
       <w:pPr>
-        <w:pStyle w:val="Normal1"/>
+        <w:pStyle w:val="LOnormal"/>
         <w:tabs>
           <w:tab w:val="clear" w:pos="720"/>
           <w:tab w:val="left" w:pos="2091" w:leader="none"/>
@@ -2277,7 +2005,7 @@
     </w:p>
     <w:p>
       <w:pPr>
-        <w:pStyle w:val="Normal1"/>
+        <w:pStyle w:val="LOnormal"/>
         <w:tabs>
           <w:tab w:val="clear" w:pos="720"/>
           <w:tab w:val="left" w:pos="2091" w:leader="none"/>
@@ -2301,7 +2029,7 @@
     </w:p>
     <w:p>
       <w:pPr>
-        <w:pStyle w:val="Normal1"/>
+        <w:pStyle w:val="LOnormal"/>
         <w:tabs>
           <w:tab w:val="clear" w:pos="720"/>
           <w:tab w:val="left" w:pos="2091" w:leader="none"/>
@@ -2325,7 +2053,7 @@
     </w:p>
     <w:p>
       <w:pPr>
-        <w:pStyle w:val="Normal1"/>
+        <w:pStyle w:val="LOnormal"/>
         <w:tabs>
           <w:tab w:val="clear" w:pos="720"/>
           <w:tab w:val="left" w:pos="2091" w:leader="none"/>
@@ -2349,7 +2077,7 @@
     </w:p>
     <w:p>
       <w:pPr>
-        <w:pStyle w:val="Normal1"/>
+        <w:pStyle w:val="LOnormal"/>
         <w:tabs>
           <w:tab w:val="clear" w:pos="720"/>
           <w:tab w:val="left" w:pos="2091" w:leader="none"/>
@@ -2373,7 +2101,7 @@
     </w:p>
     <w:p>
       <w:pPr>
-        <w:pStyle w:val="Normal1"/>
+        <w:pStyle w:val="LOnormal"/>
         <w:tabs>
           <w:tab w:val="clear" w:pos="720"/>
           <w:tab w:val="left" w:pos="2091" w:leader="none"/>
@@ -2419,7 +2147,7 @@
                     </pic:cNvPicPr>
                   </pic:nvPicPr>
                   <pic:blipFill>
-                    <a:blip r:embed="rId5"/>
+                    <a:blip r:embed="rId6"/>
                     <a:stretch>
                       <a:fillRect/>
                     </a:stretch>
@@ -2442,7 +2170,7 @@
     </w:p>
     <w:p>
       <w:pPr>
-        <w:pStyle w:val="Normal1"/>
+        <w:pStyle w:val="LOnormal"/>
         <w:tabs>
           <w:tab w:val="clear" w:pos="720"/>
           <w:tab w:val="left" w:pos="2091" w:leader="none"/>
@@ -2466,7 +2194,7 @@
     </w:p>
     <w:p>
       <w:pPr>
-        <w:pStyle w:val="Normal1"/>
+        <w:pStyle w:val="LOnormal"/>
         <w:tabs>
           <w:tab w:val="clear" w:pos="720"/>
           <w:tab w:val="left" w:pos="2091" w:leader="none"/>
@@ -2512,7 +2240,7 @@
                     </pic:cNvPicPr>
                   </pic:nvPicPr>
                   <pic:blipFill>
-                    <a:blip r:embed="rId6"/>
+                    <a:blip r:embed="rId7"/>
                     <a:stretch>
                       <a:fillRect/>
                     </a:stretch>
@@ -2535,7 +2263,7 @@
     </w:p>
     <w:p>
       <w:pPr>
-        <w:pStyle w:val="Normal1"/>
+        <w:pStyle w:val="LOnormal"/>
         <w:tabs>
           <w:tab w:val="clear" w:pos="720"/>
           <w:tab w:val="left" w:pos="2091" w:leader="none"/>
@@ -2559,7 +2287,7 @@
     </w:p>
     <w:p>
       <w:pPr>
-        <w:pStyle w:val="Normal1"/>
+        <w:pStyle w:val="LOnormal"/>
         <w:tabs>
           <w:tab w:val="clear" w:pos="720"/>
           <w:tab w:val="left" w:pos="2091" w:leader="none"/>
@@ -2583,7 +2311,7 @@
     </w:p>
     <w:p>
       <w:pPr>
-        <w:pStyle w:val="Normal1"/>
+        <w:pStyle w:val="LOnormal"/>
         <w:tabs>
           <w:tab w:val="clear" w:pos="720"/>
           <w:tab w:val="left" w:pos="2091" w:leader="none"/>
@@ -2629,7 +2357,7 @@
                     </pic:cNvPicPr>
                   </pic:nvPicPr>
                   <pic:blipFill>
-                    <a:blip r:embed="rId7"/>
+                    <a:blip r:embed="rId8"/>
                     <a:stretch>
                       <a:fillRect/>
                     </a:stretch>
@@ -2652,7 +2380,7 @@
     </w:p>
     <w:p>
       <w:pPr>
-        <w:pStyle w:val="Normal1"/>
+        <w:pStyle w:val="LOnormal"/>
         <w:tabs>
           <w:tab w:val="clear" w:pos="720"/>
           <w:tab w:val="left" w:pos="2091" w:leader="none"/>
@@ -2676,7 +2404,7 @@
     </w:p>
     <w:p>
       <w:pPr>
-        <w:pStyle w:val="Normal1"/>
+        <w:pStyle w:val="LOnormal"/>
         <w:tabs>
           <w:tab w:val="clear" w:pos="720"/>
           <w:tab w:val="left" w:pos="2091" w:leader="none"/>
@@ -2700,7 +2428,7 @@
     </w:p>
     <w:p>
       <w:pPr>
-        <w:pStyle w:val="Normal1"/>
+        <w:pStyle w:val="LOnormal"/>
         <w:tabs>
           <w:tab w:val="clear" w:pos="720"/>
           <w:tab w:val="left" w:pos="2091" w:leader="none"/>
@@ -2724,7 +2452,7 @@
     </w:p>
     <w:p>
       <w:pPr>
-        <w:pStyle w:val="Normal1"/>
+        <w:pStyle w:val="LOnormal"/>
         <w:tabs>
           <w:tab w:val="clear" w:pos="720"/>
           <w:tab w:val="left" w:pos="2091" w:leader="none"/>
@@ -2748,7 +2476,7 @@
     </w:p>
     <w:p>
       <w:pPr>
-        <w:pStyle w:val="Normal1"/>
+        <w:pStyle w:val="LOnormal"/>
         <w:tabs>
           <w:tab w:val="clear" w:pos="720"/>
           <w:tab w:val="left" w:pos="2091" w:leader="none"/>
@@ -2772,7 +2500,7 @@
     </w:p>
     <w:p>
       <w:pPr>
-        <w:pStyle w:val="Normal1"/>
+        <w:pStyle w:val="LOnormal"/>
         <w:tabs>
           <w:tab w:val="clear" w:pos="720"/>
           <w:tab w:val="left" w:pos="2091" w:leader="none"/>
@@ -2796,7 +2524,7 @@
     </w:p>
     <w:p>
       <w:pPr>
-        <w:pStyle w:val="Normal1"/>
+        <w:pStyle w:val="LOnormal"/>
         <w:tabs>
           <w:tab w:val="clear" w:pos="720"/>
           <w:tab w:val="left" w:pos="2091" w:leader="none"/>
@@ -2820,7 +2548,7 @@
     </w:p>
     <w:p>
       <w:pPr>
-        <w:pStyle w:val="Normal1"/>
+        <w:pStyle w:val="LOnormal"/>
         <w:tabs>
           <w:tab w:val="clear" w:pos="720"/>
           <w:tab w:val="left" w:pos="2091" w:leader="none"/>
@@ -2844,7 +2572,7 @@
     </w:p>
     <w:p>
       <w:pPr>
-        <w:pStyle w:val="Normal1"/>
+        <w:pStyle w:val="LOnormal"/>
         <w:tabs>
           <w:tab w:val="clear" w:pos="720"/>
           <w:tab w:val="left" w:pos="2091" w:leader="none"/>
@@ -2868,7 +2596,7 @@
     </w:p>
     <w:p>
       <w:pPr>
-        <w:pStyle w:val="Normal1"/>
+        <w:pStyle w:val="LOnormal"/>
         <w:tabs>
           <w:tab w:val="clear" w:pos="720"/>
           <w:tab w:val="left" w:pos="2091" w:leader="none"/>
@@ -2892,7 +2620,7 @@
     </w:p>
     <w:p>
       <w:pPr>
-        <w:pStyle w:val="Normal1"/>
+        <w:pStyle w:val="LOnormal"/>
         <w:tabs>
           <w:tab w:val="clear" w:pos="720"/>
           <w:tab w:val="left" w:pos="2091" w:leader="none"/>
@@ -2916,7 +2644,7 @@
     </w:p>
     <w:p>
       <w:pPr>
-        <w:pStyle w:val="Normal1"/>
+        <w:pStyle w:val="LOnormal"/>
         <w:tabs>
           <w:tab w:val="clear" w:pos="720"/>
           <w:tab w:val="left" w:pos="2091" w:leader="none"/>
@@ -2940,7 +2668,7 @@
     </w:p>
     <w:p>
       <w:pPr>
-        <w:pStyle w:val="Normal1"/>
+        <w:pStyle w:val="LOnormal"/>
         <w:tabs>
           <w:tab w:val="clear" w:pos="720"/>
           <w:tab w:val="left" w:pos="2091" w:leader="none"/>
@@ -2964,7 +2692,7 @@
     </w:p>
     <w:p>
       <w:pPr>
-        <w:pStyle w:val="Normal1"/>
+        <w:pStyle w:val="LOnormal"/>
         <w:numPr>
           <w:ilvl w:val="0"/>
           <w:numId w:val="9"/>
@@ -2999,7 +2727,7 @@
     </w:p>
     <w:p>
       <w:pPr>
-        <w:pStyle w:val="Normal1"/>
+        <w:pStyle w:val="LOnormal"/>
         <w:tabs>
           <w:tab w:val="clear" w:pos="720"/>
           <w:tab w:val="left" w:pos="2091" w:leader="none"/>
@@ -3023,7 +2751,7 @@
     </w:p>
     <w:p>
       <w:pPr>
-        <w:pStyle w:val="Normal1"/>
+        <w:pStyle w:val="LOnormal"/>
         <w:tabs>
           <w:tab w:val="clear" w:pos="720"/>
           <w:tab w:val="left" w:pos="2091" w:leader="none"/>
@@ -3048,7 +2776,7 @@
     </w:p>
     <w:p>
       <w:pPr>
-        <w:pStyle w:val="Normal1"/>
+        <w:pStyle w:val="LOnormal"/>
         <w:tabs>
           <w:tab w:val="clear" w:pos="720"/>
           <w:tab w:val="left" w:pos="2091" w:leader="none"/>
@@ -3094,7 +2822,7 @@
                     </pic:cNvPicPr>
                   </pic:nvPicPr>
                   <pic:blipFill>
-                    <a:blip r:embed="rId8"/>
+                    <a:blip r:embed="rId9"/>
                     <a:stretch>
                       <a:fillRect/>
                     </a:stretch>
@@ -3117,7 +2845,7 @@
     </w:p>
     <w:p>
       <w:pPr>
-        <w:pStyle w:val="Normal1"/>
+        <w:pStyle w:val="LOnormal"/>
         <w:tabs>
           <w:tab w:val="clear" w:pos="720"/>
           <w:tab w:val="left" w:pos="2091" w:leader="none"/>
@@ -3144,7 +2872,7 @@
     </w:p>
     <w:p>
       <w:pPr>
-        <w:pStyle w:val="Normal1"/>
+        <w:pStyle w:val="LOnormal"/>
         <w:tabs>
           <w:tab w:val="clear" w:pos="720"/>
           <w:tab w:val="left" w:pos="2811" w:leader="none"/>
@@ -3168,7 +2896,7 @@
     </w:p>
     <w:p>
       <w:pPr>
-        <w:pStyle w:val="Normal1"/>
+        <w:pStyle w:val="LOnormal"/>
         <w:numPr>
           <w:ilvl w:val="0"/>
           <w:numId w:val="9"/>
@@ -3203,7 +2931,7 @@
     </w:p>
     <w:p>
       <w:pPr>
-        <w:pStyle w:val="Normal1"/>
+        <w:pStyle w:val="LOnormal"/>
         <w:tabs>
           <w:tab w:val="clear" w:pos="720"/>
           <w:tab w:val="left" w:pos="2091" w:leader="none"/>
@@ -3227,7 +2955,7 @@
     </w:p>
     <w:p>
       <w:pPr>
-        <w:pStyle w:val="Normal1"/>
+        <w:pStyle w:val="LOnormal"/>
         <w:tabs>
           <w:tab w:val="clear" w:pos="720"/>
           <w:tab w:val="left" w:pos="2091" w:leader="none"/>
@@ -3252,7 +2980,7 @@
     </w:p>
     <w:p>
       <w:pPr>
-        <w:pStyle w:val="Normal1"/>
+        <w:pStyle w:val="LOnormal"/>
         <w:tabs>
           <w:tab w:val="clear" w:pos="720"/>
           <w:tab w:val="left" w:pos="2091" w:leader="none"/>
@@ -3274,7 +3002,7 @@
     </w:p>
     <w:p>
       <w:pPr>
-        <w:pStyle w:val="Normal1"/>
+        <w:pStyle w:val="LOnormal"/>
         <w:tabs>
           <w:tab w:val="clear" w:pos="720"/>
           <w:tab w:val="left" w:pos="2091" w:leader="none"/>
@@ -3295,7 +3023,7 @@
     </w:p>
     <w:p>
       <w:pPr>
-        <w:pStyle w:val="Normal1"/>
+        <w:pStyle w:val="LOnormal"/>
         <w:tabs>
           <w:tab w:val="clear" w:pos="720"/>
           <w:tab w:val="left" w:pos="2091" w:leader="none"/>
@@ -3317,7 +3045,7 @@
     </w:p>
     <w:p>
       <w:pPr>
-        <w:pStyle w:val="Normal1"/>
+        <w:pStyle w:val="LOnormal"/>
         <w:tabs>
           <w:tab w:val="clear" w:pos="720"/>
           <w:tab w:val="left" w:pos="2091" w:leader="none"/>
@@ -3341,7 +3069,7 @@
     </w:p>
     <w:p>
       <w:pPr>
-        <w:pStyle w:val="Normal1"/>
+        <w:pStyle w:val="LOnormal"/>
         <w:tabs>
           <w:tab w:val="clear" w:pos="720"/>
           <w:tab w:val="left" w:pos="2091" w:leader="none"/>
@@ -3363,7 +3091,7 @@
     </w:p>
     <w:p>
       <w:pPr>
-        <w:pStyle w:val="Normal1"/>
+        <w:pStyle w:val="LOnormal"/>
         <w:tabs>
           <w:tab w:val="clear" w:pos="720"/>
           <w:tab w:val="left" w:pos="2091" w:leader="none"/>
@@ -3397,7 +3125,7 @@
                     </pic:cNvPicPr>
                   </pic:nvPicPr>
                   <pic:blipFill>
-                    <a:blip r:embed="rId9"/>
+                    <a:blip r:embed="rId10"/>
                     <a:stretch>
                       <a:fillRect/>
                     </a:stretch>
@@ -3420,7 +3148,7 @@
     </w:p>
     <w:p>
       <w:pPr>
-        <w:pStyle w:val="Normal1"/>
+        <w:pStyle w:val="LOnormal"/>
         <w:widowControl/>
         <w:tabs>
           <w:tab w:val="clear" w:pos="720"/>
@@ -3445,7 +3173,7 @@
       </w:r>
       <w:r>
         <w:drawing>
-          <wp:anchor behindDoc="0" distT="114300" distB="114300" distL="114300" distR="114300" simplePos="0" locked="0" layoutInCell="0" allowOverlap="1" relativeHeight="2">
+          <wp:anchor behindDoc="0" distT="114300" distB="114300" distL="114300" distR="114300" simplePos="0" locked="0" layoutInCell="0" allowOverlap="1" relativeHeight="4">
             <wp:simplePos x="0" y="0"/>
             <wp:positionH relativeFrom="column">
               <wp:posOffset>142875</wp:posOffset>
@@ -3470,7 +3198,7 @@
                     </pic:cNvPicPr>
                   </pic:nvPicPr>
                   <pic:blipFill>
-                    <a:blip r:embed="rId10"/>
+                    <a:blip r:embed="rId11"/>
                     <a:stretch>
                       <a:fillRect/>
                     </a:stretch>
@@ -3500,7 +3228,7 @@
     </w:p>
     <w:p>
       <w:pPr>
-        <w:pStyle w:val="Normal1"/>
+        <w:pStyle w:val="LOnormal"/>
         <w:tabs>
           <w:tab w:val="clear" w:pos="720"/>
           <w:tab w:val="left" w:pos="2091" w:leader="none"/>
@@ -3524,7 +3252,7 @@
     </w:p>
     <w:p>
       <w:pPr>
-        <w:pStyle w:val="Normal1"/>
+        <w:pStyle w:val="LOnormal"/>
         <w:tabs>
           <w:tab w:val="clear" w:pos="720"/>
           <w:tab w:val="left" w:pos="2091" w:leader="none"/>
@@ -3556,7 +3284,7 @@
                     </pic:cNvPicPr>
                   </pic:nvPicPr>
                   <pic:blipFill>
-                    <a:blip r:embed="rId11"/>
+                    <a:blip r:embed="rId12"/>
                     <a:stretch>
                       <a:fillRect/>
                     </a:stretch>
@@ -3579,29 +3307,29 @@
     </w:p>
     <w:p>
       <w:pPr>
-        <w:pStyle w:val="Normal1"/>
-        <w:tabs>
-          <w:tab w:val="clear" w:pos="720"/>
-          <w:tab w:val="left" w:pos="2091" w:leader="none"/>
-        </w:tabs>
-        <w:rPr>
-          <w:b/>
-          <w:b/>
-          <w:sz w:val="40"/>
-          <w:szCs w:val="40"/>
-        </w:rPr>
-      </w:pPr>
-      <w:r>
-        <w:rPr>
-          <w:b/>
-          <w:sz w:val="40"/>
-          <w:szCs w:val="40"/>
-        </w:rPr>
-      </w:r>
-    </w:p>
-    <w:p>
-      <w:pPr>
-        <w:pStyle w:val="Normal1"/>
+        <w:pStyle w:val="LOnormal"/>
+        <w:tabs>
+          <w:tab w:val="clear" w:pos="720"/>
+          <w:tab w:val="left" w:pos="2091" w:leader="none"/>
+        </w:tabs>
+        <w:rPr>
+          <w:b/>
+          <w:b/>
+          <w:sz w:val="40"/>
+          <w:szCs w:val="40"/>
+        </w:rPr>
+      </w:pPr>
+      <w:r>
+        <w:rPr>
+          <w:b/>
+          <w:sz w:val="40"/>
+          <w:szCs w:val="40"/>
+        </w:rPr>
+      </w:r>
+    </w:p>
+    <w:p>
+      <w:pPr>
+        <w:pStyle w:val="LOnormal"/>
         <w:tabs>
           <w:tab w:val="clear" w:pos="720"/>
           <w:tab w:val="left" w:pos="2091" w:leader="none"/>
@@ -3625,7 +3353,31 @@
     </w:p>
     <w:p>
       <w:pPr>
-        <w:pStyle w:val="Normal1"/>
+        <w:pStyle w:val="LOnormal"/>
+        <w:tabs>
+          <w:tab w:val="clear" w:pos="720"/>
+          <w:tab w:val="left" w:pos="2091" w:leader="none"/>
+        </w:tabs>
+        <w:ind w:left="0" w:hanging="0"/>
+        <w:jc w:val="left"/>
+        <w:rPr>
+          <w:b/>
+          <w:b/>
+          <w:sz w:val="40"/>
+          <w:szCs w:val="40"/>
+        </w:rPr>
+      </w:pPr>
+      <w:r>
+        <w:rPr>
+          <w:b/>
+          <w:sz w:val="40"/>
+          <w:szCs w:val="40"/>
+        </w:rPr>
+      </w:r>
+    </w:p>
+    <w:p>
+      <w:pPr>
+        <w:pStyle w:val="LOnormal"/>
         <w:tabs>
           <w:tab w:val="clear" w:pos="720"/>
           <w:tab w:val="left" w:pos="2091" w:leader="none"/>
@@ -3648,7 +3400,7 @@
     </w:p>
     <w:p>
       <w:pPr>
-        <w:pStyle w:val="Normal1"/>
+        <w:pStyle w:val="LOnormal"/>
         <w:numPr>
           <w:ilvl w:val="0"/>
           <w:numId w:val="9"/>
@@ -3683,7 +3435,7 @@
     </w:p>
     <w:p>
       <w:pPr>
-        <w:pStyle w:val="Normal1"/>
+        <w:pStyle w:val="LOnormal"/>
         <w:tabs>
           <w:tab w:val="clear" w:pos="720"/>
           <w:tab w:val="left" w:pos="2091" w:leader="none"/>
@@ -3707,7 +3459,7 @@
     </w:p>
     <w:p>
       <w:pPr>
-        <w:pStyle w:val="Normal1"/>
+        <w:pStyle w:val="LOnormal"/>
         <w:tabs>
           <w:tab w:val="clear" w:pos="720"/>
           <w:tab w:val="left" w:pos="2091" w:leader="none"/>
@@ -3729,7 +3481,7 @@
     </w:p>
     <w:p>
       <w:pPr>
-        <w:pStyle w:val="Normal1"/>
+        <w:pStyle w:val="LOnormal"/>
         <w:tabs>
           <w:tab w:val="clear" w:pos="720"/>
           <w:tab w:val="left" w:pos="2091" w:leader="none"/>
@@ -3753,7 +3505,7 @@
     </w:p>
     <w:p>
       <w:pPr>
-        <w:pStyle w:val="Normal1"/>
+        <w:pStyle w:val="LOnormal"/>
         <w:tabs>
           <w:tab w:val="clear" w:pos="720"/>
           <w:tab w:val="left" w:pos="2091" w:leader="none"/>
@@ -3778,7 +3530,7 @@
     </w:p>
     <w:p>
       <w:pPr>
-        <w:pStyle w:val="Normal1"/>
+        <w:pStyle w:val="LOnormal"/>
         <w:keepNext w:val="false"/>
         <w:keepLines w:val="false"/>
         <w:pageBreakBefore w:val="false"/>
@@ -3787,7 +3539,6 @@
           <w:ilvl w:val="0"/>
           <w:numId w:val="7"/>
         </w:numPr>
-        <w:pBdr/>
         <w:shd w:val="clear" w:fill="auto"/>
         <w:spacing w:lineRule="auto" w:line="276" w:before="0" w:after="0"/>
         <w:ind w:left="1440" w:right="0" w:hanging="360"/>
@@ -3810,7 +3561,7 @@
     </w:p>
     <w:p>
       <w:pPr>
-        <w:pStyle w:val="Normal1"/>
+        <w:pStyle w:val="LOnormal"/>
         <w:keepNext w:val="false"/>
         <w:keepLines w:val="false"/>
         <w:pageBreakBefore w:val="false"/>
@@ -3819,7 +3570,6 @@
           <w:ilvl w:val="0"/>
           <w:numId w:val="7"/>
         </w:numPr>
-        <w:pBdr/>
         <w:shd w:val="clear" w:fill="auto"/>
         <w:spacing w:lineRule="auto" w:line="276" w:before="0" w:after="0"/>
         <w:ind w:left="1440" w:right="0" w:hanging="360"/>
@@ -3842,12 +3592,11 @@
     </w:p>
     <w:p>
       <w:pPr>
-        <w:pStyle w:val="Normal1"/>
+        <w:pStyle w:val="LOnormal"/>
         <w:keepNext w:val="false"/>
         <w:keepLines w:val="false"/>
         <w:pageBreakBefore w:val="false"/>
         <w:widowControl w:val="false"/>
-        <w:pBdr/>
         <w:shd w:val="clear" w:fill="auto"/>
         <w:spacing w:lineRule="auto" w:line="276" w:before="0" w:after="0"/>
         <w:ind w:left="1440" w:right="0" w:hanging="0"/>
@@ -3869,12 +3618,11 @@
     </w:p>
     <w:p>
       <w:pPr>
-        <w:pStyle w:val="Normal1"/>
+        <w:pStyle w:val="LOnormal"/>
         <w:keepNext w:val="false"/>
         <w:keepLines w:val="false"/>
         <w:pageBreakBefore w:val="false"/>
         <w:widowControl w:val="false"/>
-        <w:pBdr/>
         <w:shd w:val="clear" w:fill="auto"/>
         <w:spacing w:lineRule="auto" w:line="276" w:before="0" w:after="0"/>
         <w:ind w:left="708" w:right="0" w:hanging="0"/>
@@ -3902,12 +3650,11 @@
     </w:p>
     <w:p>
       <w:pPr>
-        <w:pStyle w:val="Normal1"/>
+        <w:pStyle w:val="LOnormal"/>
         <w:keepNext w:val="false"/>
         <w:keepLines w:val="false"/>
         <w:pageBreakBefore w:val="false"/>
         <w:widowControl w:val="false"/>
-        <w:pBdr/>
         <w:shd w:val="clear" w:fill="auto"/>
         <w:spacing w:lineRule="auto" w:line="276" w:before="0" w:after="0"/>
         <w:ind w:left="708" w:right="0" w:hanging="0"/>
@@ -3926,12 +3673,11 @@
     </w:p>
     <w:p>
       <w:pPr>
-        <w:pStyle w:val="Normal1"/>
+        <w:pStyle w:val="LOnormal"/>
         <w:keepNext w:val="false"/>
         <w:keepLines w:val="false"/>
         <w:pageBreakBefore w:val="false"/>
         <w:widowControl w:val="false"/>
-        <w:pBdr/>
         <w:shd w:val="clear" w:fill="auto"/>
         <w:spacing w:lineRule="auto" w:line="276" w:before="0" w:after="0"/>
         <w:ind w:left="708" w:right="0" w:hanging="0"/>
@@ -3955,54 +3701,6 @@
           <w:szCs w:val="28"/>
         </w:rPr>
         <w:t>shadcn/ui</w:t>
-      </w:r>
-      <w:r>
-        <w:rPr>
-          <w:sz w:val="28"/>
-          <w:szCs w:val="28"/>
-        </w:rPr>
-        <w:t xml:space="preserve"> (vezi </w:t>
-      </w:r>
-      <w:hyperlink r:id="rId12">
-        <w:r>
-          <w:rPr>
-            <w:color w:val="1155CC"/>
-            <w:sz w:val="28"/>
-            <w:szCs w:val="28"/>
-            <w:u w:val="single"/>
-          </w:rPr>
-          <w:t>aici</w:t>
-        </w:r>
-      </w:hyperlink>
-      <w:r>
-        <w:rPr>
-          <w:sz w:val="28"/>
-          <w:szCs w:val="28"/>
-        </w:rPr>
-        <w:t xml:space="preserve">)care are diverse componente gata de utilizat. Insa acest framework merge doar cu </w:t>
-      </w:r>
-      <w:r>
-        <w:rPr>
-          <w:b/>
-          <w:sz w:val="28"/>
-          <w:szCs w:val="28"/>
-        </w:rPr>
-        <w:t>TypeScript</w:t>
-      </w:r>
-      <w:r>
-        <w:rPr>
-          <w:sz w:val="28"/>
-          <w:szCs w:val="28"/>
-        </w:rPr>
-        <w:t xml:space="preserve"> si am zis ca de ce nu deoarece e foarte similar cu JavaScript si oricum nu era mare schimbarea pt ca nu stiam nici unul din limbaje. Desigur acest framework iti ofera posibilitatea si de a schimba orice componenta deoarce genereaza codul sursa al componentelor care poate fi modificat. Asfel am mai avut nevoie de un framework pentru acest lucru si acesta este </w:t>
-      </w:r>
-      <w:r>
-        <w:rPr>
-          <w:b/>
-          <w:sz w:val="28"/>
-          <w:szCs w:val="28"/>
-        </w:rPr>
-        <w:t>Tailwind Css</w:t>
       </w:r>
       <w:r>
         <w:rPr>
@@ -4027,15 +3725,30 @@
           <w:sz w:val="28"/>
           <w:szCs w:val="28"/>
         </w:rPr>
-        <w:t xml:space="preserve">). Toata aplicatia de frontend este rulata de un enviorement special si acela </w:t>
-      </w:r>
-      <w:r>
-        <w:rPr>
-          <w:b/>
-          <w:sz w:val="28"/>
-          <w:szCs w:val="28"/>
-        </w:rPr>
-        <w:t>Vite</w:t>
+        <w:t xml:space="preserve">)care are diverse componente gata de utilizat. Insa acest framework merge doar cu </w:t>
+      </w:r>
+      <w:r>
+        <w:rPr>
+          <w:b/>
+          <w:sz w:val="28"/>
+          <w:szCs w:val="28"/>
+        </w:rPr>
+        <w:t>TypeScript</w:t>
+      </w:r>
+      <w:r>
+        <w:rPr>
+          <w:sz w:val="28"/>
+          <w:szCs w:val="28"/>
+        </w:rPr>
+        <w:t xml:space="preserve"> si am zis ca de ce nu deoarece e foarte similar cu JavaScript si oricum nu era mare schimbarea pt ca nu stiam nici unul din limbaje. Desigur acest framework iti ofera posibilitatea si de a schimba orice componenta deoarce genereaza codul sursa al componentelor care poate fi modificat. Asfel am mai avut nevoie de un framework pentru acest lucru si acesta este </w:t>
+      </w:r>
+      <w:r>
+        <w:rPr>
+          <w:b/>
+          <w:sz w:val="28"/>
+          <w:szCs w:val="28"/>
+        </w:rPr>
+        <w:t>Tailwind Css</w:t>
       </w:r>
       <w:r>
         <w:rPr>
@@ -4060,17 +3773,49 @@
           <w:sz w:val="28"/>
           <w:szCs w:val="28"/>
         </w:rPr>
+        <w:t xml:space="preserve">). Toata aplicatia de frontend este rulata de un enviorement special si acela </w:t>
+      </w:r>
+      <w:r>
+        <w:rPr>
+          <w:b/>
+          <w:sz w:val="28"/>
+          <w:szCs w:val="28"/>
+        </w:rPr>
+        <w:t>Vite</w:t>
+      </w:r>
+      <w:r>
+        <w:rPr>
+          <w:sz w:val="28"/>
+          <w:szCs w:val="28"/>
+        </w:rPr>
+        <w:t xml:space="preserve"> (vezi </w:t>
+      </w:r>
+      <w:hyperlink r:id="rId15">
+        <w:r>
+          <w:rPr>
+            <w:color w:val="1155CC"/>
+            <w:sz w:val="28"/>
+            <w:szCs w:val="28"/>
+            <w:u w:val="single"/>
+          </w:rPr>
+          <w:t>aici</w:t>
+        </w:r>
+      </w:hyperlink>
+      <w:r>
+        <w:rPr>
+          <w:sz w:val="28"/>
+          <w:szCs w:val="28"/>
+        </w:rPr>
         <w:t>),</w:t>
       </w:r>
     </w:p>
     <w:p>
       <w:pPr>
-        <w:pStyle w:val="Normal1"/>
+        <w:pStyle w:val="LOnormal"/>
         <w:keepNext w:val="false"/>
         <w:keepLines w:val="false"/>
         <w:pageBreakBefore w:val="false"/>
         <w:widowControl w:val="false"/>
-        <w:pBdr/>
         <w:shd w:val="clear" w:fill="auto"/>
         <w:spacing w:lineRule="auto" w:line="276" w:before="0" w:after="0"/>
         <w:ind w:left="708" w:right="0" w:hanging="0"/>
@@ -4089,12 +3834,11 @@
     </w:p>
     <w:p>
       <w:pPr>
-        <w:pStyle w:val="Normal1"/>
+        <w:pStyle w:val="LOnormal"/>
         <w:keepNext w:val="false"/>
         <w:keepLines w:val="false"/>
         <w:pageBreakBefore w:val="false"/>
         <w:widowControl w:val="false"/>
-        <w:pBdr/>
         <w:shd w:val="clear" w:fill="auto"/>
         <w:spacing w:lineRule="auto" w:line="276" w:before="0" w:after="0"/>
         <w:ind w:left="708" w:right="0" w:hanging="0"/>
@@ -4135,7 +3879,7 @@
     </w:p>
     <w:p>
       <w:pPr>
-        <w:pStyle w:val="Normal1"/>
+        <w:pStyle w:val="LOnormal"/>
         <w:tabs>
           <w:tab w:val="clear" w:pos="720"/>
           <w:tab w:val="left" w:pos="2811" w:leader="none"/>
@@ -4159,7 +3903,7 @@
     </w:p>
     <w:p>
       <w:pPr>
-        <w:pStyle w:val="Normal1"/>
+        <w:pStyle w:val="LOnormal"/>
         <w:numPr>
           <w:ilvl w:val="0"/>
           <w:numId w:val="9"/>
@@ -4194,7 +3938,7 @@
     </w:p>
     <w:p>
       <w:pPr>
-        <w:pStyle w:val="Normal1"/>
+        <w:pStyle w:val="LOnormal"/>
         <w:tabs>
           <w:tab w:val="clear" w:pos="720"/>
           <w:tab w:val="left" w:pos="2091" w:leader="none"/>
@@ -4207,12 +3951,15 @@
         </w:rPr>
       </w:pPr>
       <w:r>
-        <w:rPr/>
-      </w:r>
-    </w:p>
-    <w:p>
-      <w:pPr>
-        <w:pStyle w:val="Normal1"/>
+        <w:rPr>
+          <w:sz w:val="28"/>
+          <w:szCs w:val="28"/>
+        </w:rPr>
+      </w:r>
+    </w:p>
+    <w:p>
+      <w:pPr>
+        <w:pStyle w:val="LOnormal"/>
         <w:tabs>
           <w:tab w:val="clear" w:pos="720"/>
           <w:tab w:val="left" w:pos="2091" w:leader="none"/>
@@ -4234,7 +3981,7 @@
     </w:p>
     <w:p>
       <w:pPr>
-        <w:pStyle w:val="Normal1"/>
+        <w:pStyle w:val="LOnormal"/>
         <w:tabs>
           <w:tab w:val="clear" w:pos="720"/>
           <w:tab w:val="left" w:pos="2091" w:leader="none"/>
@@ -4255,7 +4002,7 @@
     </w:p>
     <w:p>
       <w:pPr>
-        <w:pStyle w:val="Normal1"/>
+        <w:pStyle w:val="LOnormal"/>
         <w:tabs>
           <w:tab w:val="clear" w:pos="720"/>
           <w:tab w:val="left" w:pos="2091" w:leader="none"/>
@@ -4277,7 +4024,7 @@
     </w:p>
     <w:p>
       <w:pPr>
-        <w:pStyle w:val="Normal1"/>
+        <w:pStyle w:val="LOnormal"/>
         <w:numPr>
           <w:ilvl w:val="0"/>
           <w:numId w:val="5"/>
@@ -4302,7 +4049,7 @@
     </w:p>
     <w:p>
       <w:pPr>
-        <w:pStyle w:val="Normal1"/>
+        <w:pStyle w:val="LOnormal"/>
         <w:tabs>
           <w:tab w:val="clear" w:pos="720"/>
           <w:tab w:val="left" w:pos="2091" w:leader="none"/>
@@ -4324,7 +4071,7 @@
     </w:p>
     <w:p>
       <w:pPr>
-        <w:pStyle w:val="Normal1"/>
+        <w:pStyle w:val="LOnormal"/>
         <w:numPr>
           <w:ilvl w:val="0"/>
           <w:numId w:val="13"/>
@@ -4349,7 +4096,7 @@
     </w:p>
     <w:p>
       <w:pPr>
-        <w:pStyle w:val="Normal1"/>
+        <w:pStyle w:val="LOnormal"/>
         <w:tabs>
           <w:tab w:val="clear" w:pos="720"/>
           <w:tab w:val="left" w:pos="2091" w:leader="none"/>
@@ -4371,7 +4118,7 @@
     </w:p>
     <w:p>
       <w:pPr>
-        <w:pStyle w:val="Normal1"/>
+        <w:pStyle w:val="LOnormal"/>
         <w:tabs>
           <w:tab w:val="clear" w:pos="720"/>
           <w:tab w:val="left" w:pos="2091" w:leader="none"/>
@@ -4393,7 +4140,7 @@
     </w:p>
     <w:p>
       <w:pPr>
-        <w:pStyle w:val="Normal1"/>
+        <w:pStyle w:val="LOnormal"/>
         <w:tabs>
           <w:tab w:val="clear" w:pos="720"/>
           <w:tab w:val="left" w:pos="2091" w:leader="none"/>
@@ -4413,38 +4160,270 @@
           <w:sz w:val="24"/>
           <w:szCs w:val="24"/>
         </w:rPr>
-      </w:r>
-      <w:r>
-        <w:br w:type="page"/>
-      </w:r>
-    </w:p>
-    <w:p>
-      <w:pPr>
-        <w:pStyle w:val="Normal1"/>
-        <w:tabs>
-          <w:tab w:val="clear" w:pos="720"/>
-          <w:tab w:val="left" w:pos="2811" w:leader="none"/>
-        </w:tabs>
-        <w:ind w:left="720" w:hanging="0"/>
-        <w:jc w:val="left"/>
-        <w:rPr>
-          <w:b/>
+        <w:br/>
+      </w:r>
+      <w:r>
+        <w:drawing>
+          <wp:anchor behindDoc="0" distT="0" distB="0" distL="0" distR="0" simplePos="0" locked="0" layoutInCell="0" allowOverlap="1" relativeHeight="16">
+            <wp:simplePos x="0" y="0"/>
+            <wp:positionH relativeFrom="column">
+              <wp:posOffset>-719455</wp:posOffset>
+            </wp:positionH>
+            <wp:positionV relativeFrom="paragraph">
+              <wp:posOffset>367030</wp:posOffset>
+            </wp:positionV>
+            <wp:extent cx="7771765" cy="882015"/>
+            <wp:effectExtent l="0" t="0" r="0" b="0"/>
+            <wp:wrapSquare wrapText="largest"/>
+            <wp:docPr id="10" name="Image2" descr=""/>
+            <wp:cNvGraphicFramePr>
+              <a:graphicFrameLocks xmlns:a="http://schemas.openxmlformats.org/drawingml/2006/main" noChangeAspect="1"/>
+            </wp:cNvGraphicFramePr>
+            <a:graphic xmlns:a="http://schemas.openxmlformats.org/drawingml/2006/main">
+              <a:graphicData uri="http://schemas.openxmlformats.org/drawingml/2006/picture">
+                <pic:pic xmlns:pic="http://schemas.openxmlformats.org/drawingml/2006/picture">
+                  <pic:nvPicPr>
+                    <pic:cNvPr id="10" name="Image2" descr=""/>
+                    <pic:cNvPicPr>
+                      <a:picLocks noChangeAspect="1" noChangeArrowheads="1"/>
+                    </pic:cNvPicPr>
+                  </pic:nvPicPr>
+                  <pic:blipFill>
+                    <a:blip r:embed="rId16"/>
+                    <a:stretch>
+                      <a:fillRect/>
+                    </a:stretch>
+                  </pic:blipFill>
+                  <pic:spPr bwMode="auto">
+                    <a:xfrm>
+                      <a:off x="0" y="0"/>
+                      <a:ext cx="7771765" cy="882015"/>
+                    </a:xfrm>
+                    <a:prstGeom prst="rect">
+                      <a:avLst/>
+                    </a:prstGeom>
+                  </pic:spPr>
+                </pic:pic>
+              </a:graphicData>
+            </a:graphic>
+          </wp:anchor>
+        </w:drawing>
+      </w:r>
+      <w:r>
+        <w:rPr>
           <w:b/>
           <w:sz w:val="24"/>
           <w:szCs w:val="24"/>
         </w:rPr>
-      </w:pPr>
-      <w:r>
-        <w:rPr>
+        <w:t>AUTHENTICATION:</w:t>
+      </w:r>
+    </w:p>
+    <w:p>
+      <w:pPr>
+        <w:pStyle w:val="LOnormal"/>
+        <w:tabs>
+          <w:tab w:val="clear" w:pos="720"/>
+          <w:tab w:val="left" w:pos="2091" w:leader="none"/>
+        </w:tabs>
+        <w:ind w:left="0" w:hanging="0"/>
+        <w:jc w:val="left"/>
+        <w:rPr>
+          <w:b/>
           <w:b/>
           <w:sz w:val="24"/>
           <w:szCs w:val="24"/>
         </w:rPr>
-      </w:r>
-    </w:p>
-    <w:p>
-      <w:pPr>
-        <w:pStyle w:val="Normal1"/>
+      </w:pPr>
+      <w:r>
+        <w:rPr>
+          <w:b/>
+          <w:sz w:val="24"/>
+          <w:szCs w:val="24"/>
+        </w:rPr>
+      </w:r>
+    </w:p>
+    <w:p>
+      <w:pPr>
+        <w:pStyle w:val="LOnormal"/>
+        <w:tabs>
+          <w:tab w:val="clear" w:pos="720"/>
+          <w:tab w:val="left" w:pos="2091" w:leader="none"/>
+        </w:tabs>
+        <w:ind w:left="0" w:hanging="0"/>
+        <w:jc w:val="left"/>
+        <w:rPr>
+          <w:b/>
+          <w:b/>
+          <w:sz w:val="24"/>
+          <w:szCs w:val="24"/>
+        </w:rPr>
+      </w:pPr>
+      <w:r>
+        <w:drawing>
+          <wp:anchor behindDoc="0" distT="0" distB="0" distL="0" distR="0" simplePos="0" locked="0" layoutInCell="0" allowOverlap="1" relativeHeight="15">
+            <wp:simplePos x="0" y="0"/>
+            <wp:positionH relativeFrom="column">
+              <wp:posOffset>-661035</wp:posOffset>
+            </wp:positionH>
+            <wp:positionV relativeFrom="paragraph">
+              <wp:posOffset>1924685</wp:posOffset>
+            </wp:positionV>
+            <wp:extent cx="7712710" cy="1305560"/>
+            <wp:effectExtent l="0" t="0" r="0" b="0"/>
+            <wp:wrapSquare wrapText="largest"/>
+            <wp:docPr id="11" name="Image1" descr=""/>
+            <wp:cNvGraphicFramePr>
+              <a:graphicFrameLocks xmlns:a="http://schemas.openxmlformats.org/drawingml/2006/main" noChangeAspect="1"/>
+            </wp:cNvGraphicFramePr>
+            <a:graphic xmlns:a="http://schemas.openxmlformats.org/drawingml/2006/main">
+              <a:graphicData uri="http://schemas.openxmlformats.org/drawingml/2006/picture">
+                <pic:pic xmlns:pic="http://schemas.openxmlformats.org/drawingml/2006/picture">
+                  <pic:nvPicPr>
+                    <pic:cNvPr id="11" name="Image1" descr=""/>
+                    <pic:cNvPicPr>
+                      <a:picLocks noChangeAspect="1" noChangeArrowheads="1"/>
+                    </pic:cNvPicPr>
+                  </pic:nvPicPr>
+                  <pic:blipFill>
+                    <a:blip r:embed="rId17"/>
+                    <a:stretch>
+                      <a:fillRect/>
+                    </a:stretch>
+                  </pic:blipFill>
+                  <pic:spPr bwMode="auto">
+                    <a:xfrm>
+                      <a:off x="0" y="0"/>
+                      <a:ext cx="7712710" cy="1305560"/>
+                    </a:xfrm>
+                    <a:prstGeom prst="rect">
+                      <a:avLst/>
+                    </a:prstGeom>
+                  </pic:spPr>
+                </pic:pic>
+              </a:graphicData>
+            </a:graphic>
+          </wp:anchor>
+        </w:drawing>
+      </w:r>
+      <w:r>
+        <w:rPr>
+          <w:b/>
+          <w:sz w:val="24"/>
+          <w:szCs w:val="24"/>
+        </w:rPr>
+        <w:t>ROOMS:</w:t>
+      </w:r>
+    </w:p>
+    <w:p>
+      <w:pPr>
+        <w:pStyle w:val="LOnormal"/>
+        <w:tabs>
+          <w:tab w:val="clear" w:pos="720"/>
+          <w:tab w:val="left" w:pos="2091" w:leader="none"/>
+        </w:tabs>
+        <w:ind w:left="0" w:hanging="0"/>
+        <w:jc w:val="left"/>
+        <w:rPr>
+          <w:b/>
+          <w:b/>
+          <w:sz w:val="24"/>
+          <w:szCs w:val="24"/>
+        </w:rPr>
+      </w:pPr>
+      <w:r>
+        <w:drawing>
+          <wp:anchor behindDoc="0" distT="0" distB="0" distL="0" distR="0" simplePos="0" locked="0" layoutInCell="0" allowOverlap="1" relativeHeight="17">
+            <wp:simplePos x="0" y="0"/>
+            <wp:positionH relativeFrom="column">
+              <wp:align>center</wp:align>
+            </wp:positionH>
+            <wp:positionV relativeFrom="paragraph">
+              <wp:posOffset>635</wp:posOffset>
+            </wp:positionV>
+            <wp:extent cx="7727315" cy="1242060"/>
+            <wp:effectExtent l="0" t="0" r="0" b="0"/>
+            <wp:wrapSquare wrapText="largest"/>
+            <wp:docPr id="12" name="Image3" descr=""/>
+            <wp:cNvGraphicFramePr>
+              <a:graphicFrameLocks xmlns:a="http://schemas.openxmlformats.org/drawingml/2006/main" noChangeAspect="1"/>
+            </wp:cNvGraphicFramePr>
+            <a:graphic xmlns:a="http://schemas.openxmlformats.org/drawingml/2006/main">
+              <a:graphicData uri="http://schemas.openxmlformats.org/drawingml/2006/picture">
+                <pic:pic xmlns:pic="http://schemas.openxmlformats.org/drawingml/2006/picture">
+                  <pic:nvPicPr>
+                    <pic:cNvPr id="12" name="Image3" descr=""/>
+                    <pic:cNvPicPr>
+                      <a:picLocks noChangeAspect="1" noChangeArrowheads="1"/>
+                    </pic:cNvPicPr>
+                  </pic:nvPicPr>
+                  <pic:blipFill>
+                    <a:blip r:embed="rId18"/>
+                    <a:stretch>
+                      <a:fillRect/>
+                    </a:stretch>
+                  </pic:blipFill>
+                  <pic:spPr bwMode="auto">
+                    <a:xfrm>
+                      <a:off x="0" y="0"/>
+                      <a:ext cx="7727315" cy="1242060"/>
+                    </a:xfrm>
+                    <a:prstGeom prst="rect">
+                      <a:avLst/>
+                    </a:prstGeom>
+                  </pic:spPr>
+                </pic:pic>
+              </a:graphicData>
+            </a:graphic>
+          </wp:anchor>
+        </w:drawing>
+      </w:r>
+      <w:r>
+        <w:rPr>
+          <w:b/>
+          <w:sz w:val="24"/>
+          <w:szCs w:val="24"/>
+        </w:rPr>
+        <w:br/>
+      </w:r>
+      <w:r>
+        <w:rPr>
+          <w:b/>
+          <w:sz w:val="24"/>
+          <w:szCs w:val="24"/>
+        </w:rPr>
+        <w:t>QUESTIONS:</w:t>
+      </w:r>
+      <w:r>
+        <w:br w:type="page"/>
+      </w:r>
+    </w:p>
+    <w:p>
+      <w:pPr>
+        <w:pStyle w:val="LOnormal"/>
+        <w:tabs>
+          <w:tab w:val="clear" w:pos="720"/>
+          <w:tab w:val="left" w:pos="2811" w:leader="none"/>
+        </w:tabs>
+        <w:ind w:left="720" w:hanging="0"/>
+        <w:jc w:val="left"/>
+        <w:rPr>
+          <w:b/>
+          <w:b/>
+          <w:sz w:val="24"/>
+          <w:szCs w:val="24"/>
+        </w:rPr>
+      </w:pPr>
+      <w:r>
+        <w:rPr>
+          <w:b/>
+          <w:sz w:val="24"/>
+          <w:szCs w:val="24"/>
+        </w:rPr>
+      </w:r>
+    </w:p>
+    <w:p>
+      <w:pPr>
+        <w:pStyle w:val="LOnormal"/>
         <w:numPr>
           <w:ilvl w:val="0"/>
           <w:numId w:val="9"/>
@@ -4479,7 +4458,7 @@
     </w:p>
     <w:p>
       <w:pPr>
-        <w:pStyle w:val="Normal1"/>
+        <w:pStyle w:val="LOnormal"/>
         <w:tabs>
           <w:tab w:val="clear" w:pos="720"/>
           <w:tab w:val="left" w:pos="2091" w:leader="none"/>
@@ -4501,7 +4480,7 @@
         </w:rPr>
         <w:t xml:space="preserve">Link repo: </w:t>
       </w:r>
-      <w:hyperlink r:id="rId15">
+      <w:hyperlink r:id="rId19">
         <w:r>
           <w:rPr>
             <w:b/>
@@ -4516,7 +4495,7 @@
     </w:p>
     <w:p>
       <w:pPr>
-        <w:pStyle w:val="Normal1"/>
+        <w:pStyle w:val="LOnormal"/>
         <w:tabs>
           <w:tab w:val="clear" w:pos="720"/>
           <w:tab w:val="left" w:pos="2091" w:leader="none"/>
@@ -4540,7 +4519,7 @@
     </w:p>
     <w:p>
       <w:pPr>
-        <w:pStyle w:val="Normal1"/>
+        <w:pStyle w:val="LOnormal"/>
         <w:tabs>
           <w:tab w:val="clear" w:pos="720"/>
           <w:tab w:val="left" w:pos="2091" w:leader="none"/>
@@ -4562,7 +4541,7 @@
     </w:p>
     <w:p>
       <w:pPr>
-        <w:pStyle w:val="Normal1"/>
+        <w:pStyle w:val="LOnormal"/>
         <w:tabs>
           <w:tab w:val="clear" w:pos="720"/>
           <w:tab w:val="left" w:pos="2091" w:leader="none"/>
@@ -4578,15 +4557,119 @@
       </w:pPr>
       <w:r>
         <w:rPr>
-          <w:b/>
-          <w:sz w:val="28"/>
-          <w:szCs w:val="28"/>
-        </w:rPr>
-      </w:r>
-    </w:p>
-    <w:p>
-      <w:pPr>
-        <w:pStyle w:val="Normal1"/>
+          <w:sz w:val="28"/>
+          <w:szCs w:val="28"/>
+        </w:rPr>
+      </w:r>
+    </w:p>
+    <w:p>
+      <w:pPr>
+        <w:pStyle w:val="LOnormal"/>
+        <w:tabs>
+          <w:tab w:val="clear" w:pos="720"/>
+          <w:tab w:val="left" w:pos="2091" w:leader="none"/>
+        </w:tabs>
+        <w:ind w:left="992" w:hanging="360"/>
+        <w:jc w:val="left"/>
+        <w:rPr>
+          <w:sz w:val="28"/>
+          <w:szCs w:val="28"/>
+          <w:u w:val="none"/>
+        </w:rPr>
+      </w:pPr>
+      <w:r>
+        <w:rPr>
+          <w:sz w:val="28"/>
+          <w:szCs w:val="28"/>
+        </w:rPr>
+        <w:t xml:space="preserve">1. </w:t>
+      </w:r>
+      <w:r>
+        <w:rPr>
+          <w:sz w:val="28"/>
+          <w:szCs w:val="28"/>
+        </w:rPr>
+        <w:t>Primul pas este sa faci clone la repo-ul nostru</w:t>
+      </w:r>
+    </w:p>
+    <w:p>
+      <w:pPr>
+        <w:pStyle w:val="LOnormal"/>
+        <w:tabs>
+          <w:tab w:val="clear" w:pos="720"/>
+          <w:tab w:val="left" w:pos="2091" w:leader="none"/>
+        </w:tabs>
+        <w:ind w:left="1417" w:hanging="360"/>
+        <w:jc w:val="left"/>
+        <w:rPr>
+          <w:b/>
+          <w:b/>
+          <w:sz w:val="28"/>
+          <w:szCs w:val="28"/>
+        </w:rPr>
+      </w:pPr>
+      <w:r>
+        <w:rPr>
+          <w:b/>
+          <w:sz w:val="28"/>
+          <w:szCs w:val="28"/>
+        </w:rPr>
+        <w:t>git clone git@github.com:BRA-Team/kick-off-picks.git</w:t>
+      </w:r>
+    </w:p>
+    <w:p>
+      <w:pPr>
+        <w:pStyle w:val="LOnormal"/>
+        <w:tabs>
+          <w:tab w:val="clear" w:pos="720"/>
+          <w:tab w:val="left" w:pos="2091" w:leader="none"/>
+        </w:tabs>
+        <w:jc w:val="left"/>
+        <w:rPr>
+          <w:sz w:val="28"/>
+          <w:szCs w:val="28"/>
+        </w:rPr>
+      </w:pPr>
+      <w:r>
+        <w:rPr>
+          <w:sz w:val="28"/>
+          <w:szCs w:val="28"/>
+        </w:rPr>
+      </w:r>
+    </w:p>
+    <w:p>
+      <w:pPr>
+        <w:pStyle w:val="LOnormal"/>
+        <w:tabs>
+          <w:tab w:val="clear" w:pos="720"/>
+          <w:tab w:val="left" w:pos="2091" w:leader="none"/>
+        </w:tabs>
+        <w:ind w:left="992" w:hanging="360"/>
+        <w:jc w:val="left"/>
+        <w:rPr>
+          <w:sz w:val="28"/>
+          <w:szCs w:val="28"/>
+          <w:u w:val="none"/>
+        </w:rPr>
+      </w:pPr>
+      <w:r>
+        <w:rPr>
+          <w:sz w:val="28"/>
+          <w:szCs w:val="28"/>
+        </w:rPr>
+        <w:t xml:space="preserve">2. </w:t>
+      </w:r>
+      <w:r>
+        <w:rPr>
+          <w:sz w:val="28"/>
+          <w:szCs w:val="28"/>
+        </w:rPr>
+        <w:t>Al doilea pas este sa intri in folderul creat si sa il deschizi de preferat cu VsCode ca asa am lucrat si noi. Acolo o sa vezi 3 foldere: about unde tinem documentatia si alte scheme si explicatii, backend si frontend. Desigur mai gasesti si acolo un README.md unde sunt acelasi explicatii.</w:t>
+      </w:r>
+    </w:p>
+    <w:p>
+      <w:pPr>
+        <w:pStyle w:val="LOnormal"/>
         <w:tabs>
           <w:tab w:val="clear" w:pos="720"/>
           <w:tab w:val="left" w:pos="2091" w:leader="none"/>
@@ -4607,7 +4690,688 @@
     </w:p>
     <w:p>
       <w:pPr>
-        <w:pStyle w:val="Normal1"/>
+        <w:pStyle w:val="LOnormal"/>
+        <w:tabs>
+          <w:tab w:val="clear" w:pos="720"/>
+          <w:tab w:val="left" w:pos="2091" w:leader="none"/>
+        </w:tabs>
+        <w:ind w:left="705" w:hanging="0"/>
+        <w:jc w:val="left"/>
+        <w:rPr>
+          <w:sz w:val="28"/>
+          <w:szCs w:val="28"/>
+        </w:rPr>
+      </w:pPr>
+      <w:r>
+        <w:rPr>
+          <w:sz w:val="28"/>
+          <w:szCs w:val="28"/>
+        </w:rPr>
+      </w:r>
+    </w:p>
+    <w:p>
+      <w:pPr>
+        <w:pStyle w:val="LOnormal"/>
+        <w:tabs>
+          <w:tab w:val="clear" w:pos="720"/>
+          <w:tab w:val="left" w:pos="2091" w:leader="none"/>
+        </w:tabs>
+        <w:ind w:left="705" w:hanging="0"/>
+        <w:jc w:val="left"/>
+        <w:rPr>
+          <w:sz w:val="28"/>
+          <w:szCs w:val="28"/>
+        </w:rPr>
+      </w:pPr>
+      <w:r>
+        <w:rPr>
+          <w:sz w:val="28"/>
+          <w:szCs w:val="28"/>
+        </w:rPr>
+      </w:r>
+    </w:p>
+    <w:p>
+      <w:pPr>
+        <w:pStyle w:val="LOnormal"/>
+        <w:tabs>
+          <w:tab w:val="clear" w:pos="720"/>
+          <w:tab w:val="left" w:pos="2091" w:leader="none"/>
+        </w:tabs>
+        <w:ind w:left="705" w:hanging="0"/>
+        <w:jc w:val="left"/>
+        <w:rPr>
+          <w:b/>
+          <w:b/>
+          <w:bCs/>
+          <w:color w:val="00A933"/>
+          <w:sz w:val="28"/>
+          <w:szCs w:val="28"/>
+        </w:rPr>
+      </w:pPr>
+      <w:r>
+        <w:rPr>
+          <w:b/>
+          <w:bCs/>
+          <w:color w:val="00A933"/>
+          <w:sz w:val="28"/>
+          <w:szCs w:val="28"/>
+        </w:rPr>
+        <w:t>SERVER FRONTEND – aici ruleaza totul asa cum trebuie deci as spune sa mergi pe varianta asta</w:t>
+      </w:r>
+    </w:p>
+    <w:p>
+      <w:pPr>
+        <w:pStyle w:val="LOnormal"/>
+        <w:tabs>
+          <w:tab w:val="clear" w:pos="720"/>
+          <w:tab w:val="left" w:pos="2091" w:leader="none"/>
+        </w:tabs>
+        <w:ind w:left="705" w:hanging="0"/>
+        <w:jc w:val="left"/>
+        <w:rPr>
+          <w:sz w:val="28"/>
+          <w:szCs w:val="28"/>
+        </w:rPr>
+      </w:pPr>
+      <w:r>
+        <w:rPr>
+          <w:sz w:val="28"/>
+          <w:szCs w:val="28"/>
+        </w:rPr>
+      </w:r>
+    </w:p>
+    <w:p>
+      <w:pPr>
+        <w:pStyle w:val="LOnormal"/>
+        <w:widowControl/>
+        <w:tabs>
+          <w:tab w:val="clear" w:pos="720"/>
+          <w:tab w:val="left" w:pos="2091" w:leader="none"/>
+        </w:tabs>
+        <w:suppressAutoHyphens w:val="true"/>
+        <w:bidi w:val="0"/>
+        <w:spacing w:before="0" w:after="0"/>
+        <w:ind w:left="720" w:right="0" w:hanging="0"/>
+        <w:jc w:val="left"/>
+        <w:rPr>
+          <w:b/>
+          <w:b/>
+          <w:sz w:val="28"/>
+          <w:szCs w:val="28"/>
+        </w:rPr>
+      </w:pPr>
+      <w:r>
+        <w:rPr>
+          <w:b/>
+          <w:sz w:val="28"/>
+          <w:szCs w:val="28"/>
+        </w:rPr>
+        <w:t>Daca vrei sa rulezi serverul de frontend:</w:t>
+      </w:r>
+    </w:p>
+    <w:p>
+      <w:pPr>
+        <w:pStyle w:val="LOnormal"/>
+        <w:widowControl/>
+        <w:numPr>
+          <w:ilvl w:val="0"/>
+          <w:numId w:val="8"/>
+        </w:numPr>
+        <w:tabs>
+          <w:tab w:val="clear" w:pos="720"/>
+          <w:tab w:val="left" w:pos="2091" w:leader="none"/>
+        </w:tabs>
+        <w:suppressAutoHyphens w:val="true"/>
+        <w:bidi w:val="0"/>
+        <w:spacing w:before="0" w:after="0"/>
+        <w:ind w:left="900" w:right="0" w:hanging="360"/>
+        <w:jc w:val="left"/>
+        <w:rPr>
+          <w:sz w:val="28"/>
+          <w:szCs w:val="28"/>
+          <w:u w:val="none"/>
+        </w:rPr>
+      </w:pPr>
+      <w:r>
+        <w:rPr>
+          <w:sz w:val="28"/>
+          <w:szCs w:val="28"/>
+        </w:rPr>
+        <w:t>Trebuie sa intri in folderul de frontend</w:t>
+      </w:r>
+    </w:p>
+    <w:p>
+      <w:pPr>
+        <w:pStyle w:val="LOnormal"/>
+        <w:numPr>
+          <w:ilvl w:val="0"/>
+          <w:numId w:val="11"/>
+        </w:numPr>
+        <w:tabs>
+          <w:tab w:val="clear" w:pos="720"/>
+          <w:tab w:val="left" w:pos="2091" w:leader="none"/>
+        </w:tabs>
+        <w:ind w:left="1440" w:hanging="360"/>
+        <w:rPr/>
+      </w:pPr>
+      <w:r>
+        <w:rPr>
+          <w:sz w:val="28"/>
+          <w:szCs w:val="28"/>
+        </w:rPr>
+        <w:t>cd frontend-</w:t>
+      </w:r>
+      <w:r>
+        <w:rPr>
+          <w:sz w:val="28"/>
+          <w:szCs w:val="28"/>
+        </w:rPr>
+        <w:t>tsx</w:t>
+      </w:r>
+    </w:p>
+    <w:p>
+      <w:pPr>
+        <w:pStyle w:val="LOnormal"/>
+        <w:widowControl/>
+        <w:numPr>
+          <w:ilvl w:val="0"/>
+          <w:numId w:val="8"/>
+        </w:numPr>
+        <w:tabs>
+          <w:tab w:val="clear" w:pos="720"/>
+          <w:tab w:val="left" w:pos="2091" w:leader="none"/>
+        </w:tabs>
+        <w:suppressAutoHyphens w:val="true"/>
+        <w:bidi w:val="0"/>
+        <w:spacing w:before="0" w:after="0"/>
+        <w:ind w:left="900" w:right="0" w:hanging="360"/>
+        <w:jc w:val="left"/>
+        <w:rPr>
+          <w:sz w:val="28"/>
+          <w:szCs w:val="28"/>
+          <w:u w:val="none"/>
+        </w:rPr>
+      </w:pPr>
+      <w:r>
+        <w:rPr>
+          <w:sz w:val="28"/>
+          <w:szCs w:val="28"/>
+        </w:rPr>
+        <w:t>Dupa care sa rulezi:</w:t>
+      </w:r>
+    </w:p>
+    <w:p>
+      <w:pPr>
+        <w:pStyle w:val="LOnormal"/>
+        <w:numPr>
+          <w:ilvl w:val="0"/>
+          <w:numId w:val="14"/>
+        </w:numPr>
+        <w:tabs>
+          <w:tab w:val="clear" w:pos="720"/>
+          <w:tab w:val="left" w:pos="2091" w:leader="none"/>
+        </w:tabs>
+        <w:ind w:left="1440" w:hanging="360"/>
+        <w:rPr/>
+      </w:pPr>
+      <w:r>
+        <w:rPr>
+          <w:sz w:val="28"/>
+          <w:szCs w:val="28"/>
+        </w:rPr>
+        <w:t>npm install</w:t>
+      </w:r>
+    </w:p>
+    <w:p>
+      <w:pPr>
+        <w:pStyle w:val="LOnormal"/>
+        <w:numPr>
+          <w:ilvl w:val="0"/>
+          <w:numId w:val="0"/>
+        </w:numPr>
+        <w:tabs>
+          <w:tab w:val="clear" w:pos="720"/>
+          <w:tab w:val="left" w:pos="2091" w:leader="none"/>
+        </w:tabs>
+        <w:ind w:left="1080" w:hanging="0"/>
+        <w:rPr>
+          <w:sz w:val="28"/>
+          <w:szCs w:val="28"/>
+          <w:u w:val="none"/>
+        </w:rPr>
+      </w:pPr>
+      <w:r>
+        <w:rPr>
+          <w:sz w:val="28"/>
+          <w:szCs w:val="28"/>
+        </w:rPr>
+        <w:t>*daca acest pas genereaza erori poti rula</w:t>
+      </w:r>
+    </w:p>
+    <w:p>
+      <w:pPr>
+        <w:pStyle w:val="LOnormal"/>
+        <w:numPr>
+          <w:ilvl w:val="0"/>
+          <w:numId w:val="14"/>
+        </w:numPr>
+        <w:tabs>
+          <w:tab w:val="clear" w:pos="720"/>
+          <w:tab w:val="left" w:pos="2091" w:leader="none"/>
+        </w:tabs>
+        <w:ind w:left="1440" w:hanging="360"/>
+        <w:rPr/>
+      </w:pPr>
+      <w:r>
+        <w:rPr>
+          <w:sz w:val="28"/>
+          <w:szCs w:val="28"/>
+        </w:rPr>
+        <w:t>npm install --legacy-peer-deps</w:t>
+      </w:r>
+    </w:p>
+    <w:p>
+      <w:pPr>
+        <w:pStyle w:val="LOnormal"/>
+        <w:widowControl/>
+        <w:numPr>
+          <w:ilvl w:val="0"/>
+          <w:numId w:val="8"/>
+        </w:numPr>
+        <w:tabs>
+          <w:tab w:val="clear" w:pos="720"/>
+          <w:tab w:val="left" w:pos="2091" w:leader="none"/>
+        </w:tabs>
+        <w:suppressAutoHyphens w:val="true"/>
+        <w:bidi w:val="0"/>
+        <w:spacing w:before="0" w:after="0"/>
+        <w:ind w:left="900" w:right="0" w:hanging="360"/>
+        <w:jc w:val="left"/>
+        <w:rPr>
+          <w:sz w:val="28"/>
+          <w:szCs w:val="28"/>
+          <w:u w:val="none"/>
+        </w:rPr>
+      </w:pPr>
+      <w:r>
+        <w:rPr>
+          <w:sz w:val="28"/>
+          <w:szCs w:val="28"/>
+        </w:rPr>
+        <w:t>Dupa care poti rula:</w:t>
+      </w:r>
+    </w:p>
+    <w:p>
+      <w:pPr>
+        <w:pStyle w:val="LOnormal"/>
+        <w:numPr>
+          <w:ilvl w:val="0"/>
+          <w:numId w:val="12"/>
+        </w:numPr>
+        <w:tabs>
+          <w:tab w:val="clear" w:pos="720"/>
+          <w:tab w:val="left" w:pos="2091" w:leader="none"/>
+        </w:tabs>
+        <w:ind w:left="1440" w:hanging="360"/>
+        <w:rPr/>
+      </w:pPr>
+      <w:r>
+        <w:rPr>
+          <w:sz w:val="28"/>
+          <w:szCs w:val="28"/>
+        </w:rPr>
+        <w:t>npm run dev</w:t>
+      </w:r>
+    </w:p>
+    <w:p>
+      <w:pPr>
+        <w:pStyle w:val="LOnormal"/>
+        <w:widowControl/>
+        <w:tabs>
+          <w:tab w:val="clear" w:pos="720"/>
+          <w:tab w:val="left" w:pos="2091" w:leader="none"/>
+        </w:tabs>
+        <w:suppressAutoHyphens w:val="true"/>
+        <w:bidi w:val="0"/>
+        <w:spacing w:before="0" w:after="0"/>
+        <w:ind w:left="720" w:right="0" w:hanging="0"/>
+        <w:jc w:val="left"/>
+        <w:rPr>
+          <w:b/>
+          <w:b/>
+          <w:sz w:val="28"/>
+          <w:szCs w:val="28"/>
+        </w:rPr>
+      </w:pPr>
+      <w:r>
+        <w:rPr>
+          <w:b/>
+          <w:sz w:val="28"/>
+          <w:szCs w:val="28"/>
+        </w:rPr>
+        <w:t xml:space="preserve">* de precizat ca ai nevoie sa instalezi node.js si npm (vezi </w:t>
+      </w:r>
+      <w:hyperlink r:id="rId20">
+        <w:r>
+          <w:rPr>
+            <w:b/>
+            <w:color w:val="1155CC"/>
+            <w:sz w:val="28"/>
+            <w:szCs w:val="28"/>
+            <w:u w:val="single"/>
+          </w:rPr>
+          <w:t>aici</w:t>
+        </w:r>
+      </w:hyperlink>
+      <w:r>
+        <w:rPr>
+          <w:b/>
+          <w:sz w:val="28"/>
+          <w:szCs w:val="28"/>
+        </w:rPr>
+        <w:t>)</w:t>
+      </w:r>
+    </w:p>
+    <w:p>
+      <w:pPr>
+        <w:pStyle w:val="LOnormal"/>
+        <w:tabs>
+          <w:tab w:val="clear" w:pos="720"/>
+          <w:tab w:val="left" w:pos="2091" w:leader="none"/>
+        </w:tabs>
+        <w:ind w:left="705" w:hanging="0"/>
+        <w:jc w:val="left"/>
+        <w:rPr>
+          <w:sz w:val="28"/>
+          <w:szCs w:val="28"/>
+        </w:rPr>
+      </w:pPr>
+      <w:r>
+        <w:rPr>
+          <w:sz w:val="28"/>
+          <w:szCs w:val="28"/>
+        </w:rPr>
+      </w:r>
+    </w:p>
+    <w:p>
+      <w:pPr>
+        <w:pStyle w:val="LOnormal"/>
+        <w:tabs>
+          <w:tab w:val="clear" w:pos="720"/>
+          <w:tab w:val="left" w:pos="2091" w:leader="none"/>
+        </w:tabs>
+        <w:ind w:left="705" w:hanging="0"/>
+        <w:jc w:val="left"/>
+        <w:rPr>
+          <w:sz w:val="28"/>
+          <w:szCs w:val="28"/>
+        </w:rPr>
+      </w:pPr>
+      <w:r>
+        <w:rPr>
+          <w:sz w:val="28"/>
+          <w:szCs w:val="28"/>
+        </w:rPr>
+      </w:r>
+    </w:p>
+    <w:p>
+      <w:pPr>
+        <w:pStyle w:val="LOnormal"/>
+        <w:tabs>
+          <w:tab w:val="clear" w:pos="720"/>
+          <w:tab w:val="left" w:pos="2091" w:leader="none"/>
+        </w:tabs>
+        <w:ind w:left="705" w:hanging="0"/>
+        <w:jc w:val="left"/>
+        <w:rPr>
+          <w:sz w:val="28"/>
+          <w:szCs w:val="28"/>
+        </w:rPr>
+      </w:pPr>
+      <w:r>
+        <w:rPr>
+          <w:sz w:val="28"/>
+          <w:szCs w:val="28"/>
+        </w:rPr>
+      </w:r>
+    </w:p>
+    <w:p>
+      <w:pPr>
+        <w:pStyle w:val="LOnormal"/>
+        <w:tabs>
+          <w:tab w:val="clear" w:pos="720"/>
+          <w:tab w:val="left" w:pos="2091" w:leader="none"/>
+        </w:tabs>
+        <w:ind w:left="705" w:hanging="0"/>
+        <w:jc w:val="left"/>
+        <w:rPr>
+          <w:sz w:val="28"/>
+          <w:szCs w:val="28"/>
+        </w:rPr>
+      </w:pPr>
+      <w:r>
+        <w:rPr>
+          <w:sz w:val="28"/>
+          <w:szCs w:val="28"/>
+        </w:rPr>
+      </w:r>
+    </w:p>
+    <w:p>
+      <w:pPr>
+        <w:pStyle w:val="LOnormal"/>
+        <w:tabs>
+          <w:tab w:val="clear" w:pos="720"/>
+          <w:tab w:val="left" w:pos="2091" w:leader="none"/>
+        </w:tabs>
+        <w:ind w:left="705" w:hanging="0"/>
+        <w:jc w:val="left"/>
+        <w:rPr>
+          <w:sz w:val="28"/>
+          <w:szCs w:val="28"/>
+        </w:rPr>
+      </w:pPr>
+      <w:r>
+        <w:rPr>
+          <w:sz w:val="28"/>
+          <w:szCs w:val="28"/>
+        </w:rPr>
+      </w:r>
+    </w:p>
+    <w:p>
+      <w:pPr>
+        <w:pStyle w:val="LOnormal"/>
+        <w:tabs>
+          <w:tab w:val="clear" w:pos="720"/>
+          <w:tab w:val="left" w:pos="2091" w:leader="none"/>
+        </w:tabs>
+        <w:ind w:left="705" w:hanging="0"/>
+        <w:jc w:val="left"/>
+        <w:rPr>
+          <w:sz w:val="28"/>
+          <w:szCs w:val="28"/>
+        </w:rPr>
+      </w:pPr>
+      <w:r>
+        <w:rPr>
+          <w:sz w:val="28"/>
+          <w:szCs w:val="28"/>
+        </w:rPr>
+      </w:r>
+    </w:p>
+    <w:p>
+      <w:pPr>
+        <w:pStyle w:val="LOnormal"/>
+        <w:tabs>
+          <w:tab w:val="clear" w:pos="720"/>
+          <w:tab w:val="left" w:pos="2091" w:leader="none"/>
+        </w:tabs>
+        <w:ind w:left="705" w:hanging="0"/>
+        <w:jc w:val="left"/>
+        <w:rPr>
+          <w:sz w:val="28"/>
+          <w:szCs w:val="28"/>
+        </w:rPr>
+      </w:pPr>
+      <w:r>
+        <w:rPr>
+          <w:sz w:val="28"/>
+          <w:szCs w:val="28"/>
+        </w:rPr>
+      </w:r>
+    </w:p>
+    <w:p>
+      <w:pPr>
+        <w:pStyle w:val="LOnormal"/>
+        <w:tabs>
+          <w:tab w:val="clear" w:pos="720"/>
+          <w:tab w:val="left" w:pos="2091" w:leader="none"/>
+        </w:tabs>
+        <w:ind w:left="705" w:hanging="0"/>
+        <w:jc w:val="left"/>
+        <w:rPr>
+          <w:sz w:val="28"/>
+          <w:szCs w:val="28"/>
+        </w:rPr>
+      </w:pPr>
+      <w:r>
+        <w:rPr>
+          <w:sz w:val="28"/>
+          <w:szCs w:val="28"/>
+        </w:rPr>
+      </w:r>
+    </w:p>
+    <w:p>
+      <w:pPr>
+        <w:pStyle w:val="LOnormal"/>
+        <w:tabs>
+          <w:tab w:val="clear" w:pos="720"/>
+          <w:tab w:val="left" w:pos="2091" w:leader="none"/>
+        </w:tabs>
+        <w:ind w:left="705" w:hanging="0"/>
+        <w:jc w:val="left"/>
+        <w:rPr>
+          <w:sz w:val="28"/>
+          <w:szCs w:val="28"/>
+        </w:rPr>
+      </w:pPr>
+      <w:r>
+        <w:rPr>
+          <w:sz w:val="28"/>
+          <w:szCs w:val="28"/>
+        </w:rPr>
+      </w:r>
+    </w:p>
+    <w:p>
+      <w:pPr>
+        <w:pStyle w:val="LOnormal"/>
+        <w:tabs>
+          <w:tab w:val="clear" w:pos="720"/>
+          <w:tab w:val="left" w:pos="2091" w:leader="none"/>
+        </w:tabs>
+        <w:ind w:left="705" w:hanging="0"/>
+        <w:jc w:val="left"/>
+        <w:rPr>
+          <w:sz w:val="28"/>
+          <w:szCs w:val="28"/>
+        </w:rPr>
+      </w:pPr>
+      <w:r>
+        <w:rPr>
+          <w:sz w:val="28"/>
+          <w:szCs w:val="28"/>
+        </w:rPr>
+      </w:r>
+    </w:p>
+    <w:p>
+      <w:pPr>
+        <w:pStyle w:val="LOnormal"/>
+        <w:tabs>
+          <w:tab w:val="clear" w:pos="720"/>
+          <w:tab w:val="left" w:pos="2091" w:leader="none"/>
+        </w:tabs>
+        <w:ind w:left="705" w:hanging="0"/>
+        <w:jc w:val="left"/>
+        <w:rPr>
+          <w:sz w:val="28"/>
+          <w:szCs w:val="28"/>
+        </w:rPr>
+      </w:pPr>
+      <w:r>
+        <w:rPr>
+          <w:sz w:val="28"/>
+          <w:szCs w:val="28"/>
+        </w:rPr>
+      </w:r>
+    </w:p>
+    <w:p>
+      <w:pPr>
+        <w:pStyle w:val="LOnormal"/>
+        <w:tabs>
+          <w:tab w:val="clear" w:pos="720"/>
+          <w:tab w:val="left" w:pos="2091" w:leader="none"/>
+        </w:tabs>
+        <w:ind w:left="705" w:hanging="0"/>
+        <w:jc w:val="left"/>
+        <w:rPr>
+          <w:sz w:val="28"/>
+          <w:szCs w:val="28"/>
+        </w:rPr>
+      </w:pPr>
+      <w:r>
+        <w:rPr>
+          <w:sz w:val="28"/>
+          <w:szCs w:val="28"/>
+        </w:rPr>
+      </w:r>
+    </w:p>
+    <w:p>
+      <w:pPr>
+        <w:pStyle w:val="LOnormal"/>
+        <w:tabs>
+          <w:tab w:val="clear" w:pos="720"/>
+          <w:tab w:val="left" w:pos="2091" w:leader="none"/>
+        </w:tabs>
+        <w:ind w:left="705" w:hanging="0"/>
+        <w:jc w:val="left"/>
+        <w:rPr>
+          <w:color w:val="FF8000"/>
+          <w:sz w:val="28"/>
+          <w:szCs w:val="28"/>
+        </w:rPr>
+      </w:pPr>
+      <w:r>
+        <w:rPr>
+          <w:color w:val="FF8000"/>
+          <w:sz w:val="28"/>
+          <w:szCs w:val="28"/>
+        </w:rPr>
+        <w:t>SERVER BACKEND – ruleaza versiunea in productie deci este mai sensibila la orice buguri mai ales in ceea ce priveste permisiunile, deci s-ar putea sa nu mearga cum trebuie!</w:t>
+      </w:r>
+    </w:p>
+    <w:p>
+      <w:pPr>
+        <w:pStyle w:val="LOnormal"/>
+        <w:tabs>
+          <w:tab w:val="clear" w:pos="720"/>
+          <w:tab w:val="left" w:pos="2091" w:leader="none"/>
+        </w:tabs>
+        <w:ind w:left="705" w:hanging="0"/>
+        <w:jc w:val="left"/>
+        <w:rPr>
+          <w:sz w:val="28"/>
+          <w:szCs w:val="28"/>
+        </w:rPr>
+      </w:pPr>
+      <w:r>
+        <w:rPr>
+          <w:sz w:val="28"/>
+          <w:szCs w:val="28"/>
+        </w:rPr>
+      </w:r>
+    </w:p>
+    <w:p>
+      <w:pPr>
+        <w:pStyle w:val="LOnormal"/>
         <w:numPr>
           <w:ilvl w:val="0"/>
           <w:numId w:val="1"/>
@@ -4634,7 +5398,7 @@
     </w:p>
     <w:p>
       <w:pPr>
-        <w:pStyle w:val="Normal1"/>
+        <w:pStyle w:val="LOnormal"/>
         <w:numPr>
           <w:ilvl w:val="0"/>
           <w:numId w:val="2"/>
@@ -4663,27 +5427,27 @@
     </w:p>
     <w:p>
       <w:pPr>
-        <w:pStyle w:val="Normal1"/>
-        <w:tabs>
-          <w:tab w:val="clear" w:pos="720"/>
-          <w:tab w:val="left" w:pos="2091" w:leader="none"/>
-        </w:tabs>
-        <w:jc w:val="left"/>
-        <w:rPr>
-          <w:sz w:val="28"/>
-          <w:szCs w:val="28"/>
-        </w:rPr>
-      </w:pPr>
-      <w:r>
-        <w:rPr>
-          <w:sz w:val="28"/>
-          <w:szCs w:val="28"/>
-        </w:rPr>
-      </w:r>
-    </w:p>
-    <w:p>
-      <w:pPr>
-        <w:pStyle w:val="Normal1"/>
+        <w:pStyle w:val="LOnormal"/>
+        <w:tabs>
+          <w:tab w:val="clear" w:pos="720"/>
+          <w:tab w:val="left" w:pos="2091" w:leader="none"/>
+        </w:tabs>
+        <w:jc w:val="left"/>
+        <w:rPr>
+          <w:sz w:val="28"/>
+          <w:szCs w:val="28"/>
+        </w:rPr>
+      </w:pPr>
+      <w:r>
+        <w:rPr>
+          <w:sz w:val="28"/>
+          <w:szCs w:val="28"/>
+        </w:rPr>
+      </w:r>
+    </w:p>
+    <w:p>
+      <w:pPr>
+        <w:pStyle w:val="LOnormal"/>
         <w:numPr>
           <w:ilvl w:val="0"/>
           <w:numId w:val="1"/>
@@ -4710,7 +5474,7 @@
     </w:p>
     <w:p>
       <w:pPr>
-        <w:pStyle w:val="Normal1"/>
+        <w:pStyle w:val="LOnormal"/>
         <w:tabs>
           <w:tab w:val="clear" w:pos="720"/>
           <w:tab w:val="left" w:pos="2091" w:leader="none"/>
@@ -4731,7 +5495,7 @@
     </w:p>
     <w:p>
       <w:pPr>
-        <w:pStyle w:val="Normal1"/>
+        <w:pStyle w:val="LOnormal"/>
         <w:numPr>
           <w:ilvl w:val="0"/>
           <w:numId w:val="1"/>
@@ -4755,7 +5519,7 @@
         </w:rPr>
         <w:t xml:space="preserve">Trebuie sa ai neaparat Python instalat pe sistem altfel nu o sa poti rula proiectul nostru (deci ar fi bine sa vizitezi </w:t>
       </w:r>
-      <w:hyperlink r:id="rId16">
+      <w:hyperlink r:id="rId21">
         <w:r>
           <w:rPr>
             <w:color w:val="1155CC"/>
@@ -4776,7 +5540,7 @@
     </w:p>
     <w:p>
       <w:pPr>
-        <w:pStyle w:val="Normal1"/>
+        <w:pStyle w:val="LOnormal"/>
         <w:numPr>
           <w:ilvl w:val="0"/>
           <w:numId w:val="6"/>
@@ -4805,7 +5569,7 @@
     </w:p>
     <w:p>
       <w:pPr>
-        <w:pStyle w:val="Normal1"/>
+        <w:pStyle w:val="LOnormal"/>
         <w:tabs>
           <w:tab w:val="clear" w:pos="720"/>
           <w:tab w:val="left" w:pos="2091" w:leader="none"/>
@@ -4826,7 +5590,7 @@
     </w:p>
     <w:p>
       <w:pPr>
-        <w:pStyle w:val="Normal1"/>
+        <w:pStyle w:val="LOnormal"/>
         <w:numPr>
           <w:ilvl w:val="0"/>
           <w:numId w:val="1"/>
@@ -4853,7 +5617,7 @@
     </w:p>
     <w:p>
       <w:pPr>
-        <w:pStyle w:val="Normal1"/>
+        <w:pStyle w:val="LOnormal"/>
         <w:tabs>
           <w:tab w:val="clear" w:pos="720"/>
           <w:tab w:val="left" w:pos="2091" w:leader="none"/>
@@ -4876,7 +5640,7 @@
     </w:p>
     <w:p>
       <w:pPr>
-        <w:pStyle w:val="Normal1"/>
+        <w:pStyle w:val="LOnormal"/>
         <w:numPr>
           <w:ilvl w:val="0"/>
           <w:numId w:val="6"/>
@@ -4904,7 +5668,7 @@
     </w:p>
     <w:p>
       <w:pPr>
-        <w:pStyle w:val="Normal1"/>
+        <w:pStyle w:val="LOnormal"/>
         <w:tabs>
           <w:tab w:val="clear" w:pos="720"/>
           <w:tab w:val="left" w:pos="1416" w:leader="none"/>
@@ -4924,7 +5688,7 @@
     </w:p>
     <w:p>
       <w:pPr>
-        <w:pStyle w:val="Normal1"/>
+        <w:pStyle w:val="LOnormal"/>
         <w:numPr>
           <w:ilvl w:val="0"/>
           <w:numId w:val="1"/>
@@ -4951,7 +5715,7 @@
     </w:p>
     <w:p>
       <w:pPr>
-        <w:pStyle w:val="Normal1"/>
+        <w:pStyle w:val="LOnormal"/>
         <w:numPr>
           <w:ilvl w:val="0"/>
           <w:numId w:val="15"/>
@@ -4980,7 +5744,7 @@
     </w:p>
     <w:p>
       <w:pPr>
-        <w:pStyle w:val="Normal1"/>
+        <w:pStyle w:val="LOnormal"/>
         <w:tabs>
           <w:tab w:val="clear" w:pos="720"/>
           <w:tab w:val="left" w:pos="1416" w:leader="none"/>
@@ -5004,7 +5768,7 @@
     </w:p>
     <w:p>
       <w:pPr>
-        <w:pStyle w:val="Normal1"/>
+        <w:pStyle w:val="LOnormal"/>
         <w:numPr>
           <w:ilvl w:val="0"/>
           <w:numId w:val="1"/>
@@ -5031,7 +5795,7 @@
     </w:p>
     <w:p>
       <w:pPr>
-        <w:pStyle w:val="Normal1"/>
+        <w:pStyle w:val="LOnormal"/>
         <w:tabs>
           <w:tab w:val="clear" w:pos="720"/>
           <w:tab w:val="left" w:pos="2091" w:leader="none"/>
@@ -5052,7 +5816,7 @@
     </w:p>
     <w:p>
       <w:pPr>
-        <w:pStyle w:val="Normal1"/>
+        <w:pStyle w:val="LOnormal"/>
         <w:numPr>
           <w:ilvl w:val="0"/>
           <w:numId w:val="1"/>
@@ -5079,7 +5843,7 @@
     </w:p>
     <w:p>
       <w:pPr>
-        <w:pStyle w:val="Normal1"/>
+        <w:pStyle w:val="LOnormal"/>
         <w:numPr>
           <w:ilvl w:val="0"/>
           <w:numId w:val="16"/>
@@ -5103,7 +5867,7 @@
     </w:p>
     <w:p>
       <w:pPr>
-        <w:pStyle w:val="Normal1"/>
+        <w:pStyle w:val="LOnormal"/>
         <w:numPr>
           <w:ilvl w:val="0"/>
           <w:numId w:val="1"/>
@@ -5130,7 +5894,7 @@
     </w:p>
     <w:p>
       <w:pPr>
-        <w:pStyle w:val="Normal1"/>
+        <w:pStyle w:val="LOnormal"/>
         <w:numPr>
           <w:ilvl w:val="0"/>
           <w:numId w:val="17"/>
@@ -5155,7 +5919,7 @@
     </w:p>
     <w:p>
       <w:pPr>
-        <w:pStyle w:val="Normal1"/>
+        <w:pStyle w:val="LOnormal"/>
         <w:tabs>
           <w:tab w:val="clear" w:pos="720"/>
           <w:tab w:val="left" w:pos="2091" w:leader="none"/>
@@ -5176,7 +5940,7 @@
     </w:p>
     <w:p>
       <w:pPr>
-        <w:pStyle w:val="Normal1"/>
+        <w:pStyle w:val="LOnormal"/>
         <w:numPr>
           <w:ilvl w:val="0"/>
           <w:numId w:val="1"/>
@@ -5201,7 +5965,7 @@
     </w:p>
     <w:p>
       <w:pPr>
-        <w:pStyle w:val="Normal1"/>
+        <w:pStyle w:val="LOnormal"/>
         <w:numPr>
           <w:ilvl w:val="0"/>
           <w:numId w:val="3"/>
@@ -5229,7 +5993,7 @@
     </w:p>
     <w:p>
       <w:pPr>
-        <w:pStyle w:val="Normal1"/>
+        <w:pStyle w:val="LOnormal"/>
         <w:tabs>
           <w:tab w:val="clear" w:pos="720"/>
           <w:tab w:val="left" w:pos="2091" w:leader="none"/>
@@ -5252,7 +6016,7 @@
     </w:p>
     <w:p>
       <w:pPr>
-        <w:pStyle w:val="Normal1"/>
+        <w:pStyle w:val="LOnormal"/>
         <w:numPr>
           <w:ilvl w:val="0"/>
           <w:numId w:val="1"/>
@@ -5293,7 +6057,7 @@
     </w:p>
     <w:p>
       <w:pPr>
-        <w:pStyle w:val="Normal1"/>
+        <w:pStyle w:val="LOnormal"/>
         <w:numPr>
           <w:ilvl w:val="0"/>
           <w:numId w:val="10"/>
@@ -5321,7 +6085,7 @@
     </w:p>
     <w:p>
       <w:pPr>
-        <w:pStyle w:val="Normal1"/>
+        <w:pStyle w:val="LOnormal"/>
         <w:tabs>
           <w:tab w:val="clear" w:pos="720"/>
           <w:tab w:val="left" w:pos="2091" w:leader="none"/>
@@ -5342,7 +6106,7 @@
     </w:p>
     <w:p>
       <w:pPr>
-        <w:pStyle w:val="Normal1"/>
+        <w:pStyle w:val="LOnormal"/>
         <w:tabs>
           <w:tab w:val="clear" w:pos="720"/>
           <w:tab w:val="left" w:pos="2091" w:leader="none"/>
@@ -5362,7 +6126,7 @@
     </w:p>
     <w:p>
       <w:pPr>
-        <w:pStyle w:val="Normal1"/>
+        <w:pStyle w:val="LOnormal"/>
         <w:numPr>
           <w:ilvl w:val="0"/>
           <w:numId w:val="1"/>
@@ -5402,7 +6166,7 @@
     </w:p>
     <w:p>
       <w:pPr>
-        <w:pStyle w:val="Normal1"/>
+        <w:pStyle w:val="LOnormal"/>
         <w:numPr>
           <w:ilvl w:val="0"/>
           <w:numId w:val="18"/>
@@ -5430,7 +6194,7 @@
     </w:p>
     <w:p>
       <w:pPr>
-        <w:pStyle w:val="Normal1"/>
+        <w:pStyle w:val="LOnormal"/>
         <w:tabs>
           <w:tab w:val="clear" w:pos="720"/>
           <w:tab w:val="left" w:pos="2091" w:leader="none"/>
@@ -5453,7 +6217,7 @@
     </w:p>
     <w:p>
       <w:pPr>
-        <w:pStyle w:val="Normal1"/>
+        <w:pStyle w:val="LOnormal"/>
         <w:numPr>
           <w:ilvl w:val="0"/>
           <w:numId w:val="1"/>
@@ -5493,7 +6257,7 @@
     </w:p>
     <w:p>
       <w:pPr>
-        <w:pStyle w:val="Normal1"/>
+        <w:pStyle w:val="LOnormal"/>
         <w:tabs>
           <w:tab w:val="clear" w:pos="720"/>
           <w:tab w:val="left" w:pos="2091" w:leader="none"/>
@@ -5505,12 +6269,8 @@
         </w:rPr>
       </w:pPr>
       <w:r>
-        <w:rPr>
-          <w:sz w:val="28"/>
-          <w:szCs w:val="28"/>
-        </w:rPr>
         <w:drawing>
-          <wp:anchor behindDoc="0" distT="114300" distB="114300" distL="114300" distR="114300" simplePos="0" locked="0" layoutInCell="0" allowOverlap="1" relativeHeight="7">
+          <wp:anchor behindDoc="0" distT="114300" distB="114300" distL="114300" distR="114300" simplePos="0" locked="0" layoutInCell="0" allowOverlap="1" relativeHeight="8">
             <wp:simplePos x="0" y="0"/>
             <wp:positionH relativeFrom="column">
               <wp:posOffset>523875</wp:posOffset>
@@ -5521,7 +6281,7 @@
             <wp:extent cx="5724525" cy="2886075"/>
             <wp:effectExtent l="0" t="0" r="0" b="0"/>
             <wp:wrapTopAndBottom/>
-            <wp:docPr id="10" name="image7.png" descr=""/>
+            <wp:docPr id="13" name="image7.png" descr=""/>
             <wp:cNvGraphicFramePr>
               <a:graphicFrameLocks xmlns:a="http://schemas.openxmlformats.org/drawingml/2006/main" noChangeAspect="1"/>
             </wp:cNvGraphicFramePr>
@@ -5529,13 +6289,13 @@
               <a:graphicData uri="http://schemas.openxmlformats.org/drawingml/2006/picture">
                 <pic:pic xmlns:pic="http://schemas.openxmlformats.org/drawingml/2006/picture">
                   <pic:nvPicPr>
-                    <pic:cNvPr id="10" name="image7.png" descr=""/>
+                    <pic:cNvPr id="13" name="image7.png" descr=""/>
                     <pic:cNvPicPr>
                       <a:picLocks noChangeAspect="1" noChangeArrowheads="1"/>
                     </pic:cNvPicPr>
                   </pic:nvPicPr>
                   <pic:blipFill>
-                    <a:blip r:embed="rId17"/>
+                    <a:blip r:embed="rId22"/>
                     <a:stretch>
                       <a:fillRect/>
                     </a:stretch>
@@ -5565,7 +6325,7 @@
     </w:p>
     <w:p>
       <w:pPr>
-        <w:pStyle w:val="Normal1"/>
+        <w:pStyle w:val="LOnormal"/>
         <w:tabs>
           <w:tab w:val="clear" w:pos="720"/>
           <w:tab w:val="left" w:pos="2091" w:leader="none"/>
@@ -5588,7 +6348,7 @@
     </w:p>
     <w:p>
       <w:pPr>
-        <w:pStyle w:val="Normal1"/>
+        <w:pStyle w:val="LOnormal"/>
         <w:tabs>
           <w:tab w:val="clear" w:pos="720"/>
           <w:tab w:val="left" w:pos="2091" w:leader="none"/>
@@ -5611,7 +6371,7 @@
     </w:p>
     <w:p>
       <w:pPr>
-        <w:pStyle w:val="Normal1"/>
+        <w:pStyle w:val="LOnormal"/>
         <w:tabs>
           <w:tab w:val="clear" w:pos="720"/>
           <w:tab w:val="left" w:pos="2091" w:leader="none"/>
@@ -5634,7 +6394,7 @@
     </w:p>
     <w:p>
       <w:pPr>
-        <w:pStyle w:val="Normal1"/>
+        <w:pStyle w:val="LOnormal"/>
         <w:tabs>
           <w:tab w:val="clear" w:pos="720"/>
           <w:tab w:val="left" w:pos="2091" w:leader="none"/>
@@ -5657,7 +6417,7 @@
     </w:p>
     <w:p>
       <w:pPr>
-        <w:pStyle w:val="Normal1"/>
+        <w:pStyle w:val="LOnormal"/>
         <w:numPr>
           <w:ilvl w:val="0"/>
           <w:numId w:val="1"/>
@@ -5673,12 +6433,8 @@
         </w:rPr>
       </w:pPr>
       <w:r>
-        <w:rPr>
-          <w:sz w:val="28"/>
-          <w:szCs w:val="28"/>
-        </w:rPr>
         <w:drawing>
-          <wp:anchor behindDoc="0" distT="114300" distB="114300" distL="114300" distR="114300" simplePos="0" locked="0" layoutInCell="0" allowOverlap="1" relativeHeight="5">
+          <wp:anchor behindDoc="0" distT="114300" distB="114300" distL="114300" distR="114300" simplePos="0" locked="0" layoutInCell="0" allowOverlap="1" relativeHeight="6">
             <wp:simplePos x="0" y="0"/>
             <wp:positionH relativeFrom="column">
               <wp:posOffset>3375660</wp:posOffset>
@@ -5689,7 +6445,7 @@
             <wp:extent cx="2320290" cy="3267075"/>
             <wp:effectExtent l="0" t="0" r="0" b="0"/>
             <wp:wrapTopAndBottom/>
-            <wp:docPr id="11" name="image4.png" descr=""/>
+            <wp:docPr id="14" name="image4.png" descr=""/>
             <wp:cNvGraphicFramePr>
               <a:graphicFrameLocks xmlns:a="http://schemas.openxmlformats.org/drawingml/2006/main" noChangeAspect="1"/>
             </wp:cNvGraphicFramePr>
@@ -5697,13 +6453,13 @@
               <a:graphicData uri="http://schemas.openxmlformats.org/drawingml/2006/picture">
                 <pic:pic xmlns:pic="http://schemas.openxmlformats.org/drawingml/2006/picture">
                   <pic:nvPicPr>
-                    <pic:cNvPr id="11" name="image4.png" descr=""/>
+                    <pic:cNvPr id="14" name="image4.png" descr=""/>
                     <pic:cNvPicPr>
                       <a:picLocks noChangeAspect="1" noChangeArrowheads="1"/>
                     </pic:cNvPicPr>
                   </pic:nvPicPr>
                   <pic:blipFill>
-                    <a:blip r:embed="rId18"/>
+                    <a:blip r:embed="rId23"/>
                     <a:srcRect l="2555" t="0" r="0" b="0"/>
                     <a:stretch>
                       <a:fillRect/>
@@ -5724,7 +6480,7 @@
           </wp:anchor>
         </w:drawing>
         <w:drawing>
-          <wp:anchor behindDoc="0" distT="114300" distB="114300" distL="114300" distR="114300" simplePos="0" locked="0" layoutInCell="0" allowOverlap="1" relativeHeight="6">
+          <wp:anchor behindDoc="0" distT="114300" distB="114300" distL="114300" distR="114300" simplePos="0" locked="0" layoutInCell="0" allowOverlap="1" relativeHeight="7">
             <wp:simplePos x="0" y="0"/>
             <wp:positionH relativeFrom="column">
               <wp:posOffset>466725</wp:posOffset>
@@ -5735,7 +6491,7 @@
             <wp:extent cx="2708910" cy="1020445"/>
             <wp:effectExtent l="0" t="0" r="0" b="0"/>
             <wp:wrapSquare wrapText="bothSides"/>
-            <wp:docPr id="12" name="image3.png" descr=""/>
+            <wp:docPr id="15" name="image3.png" descr=""/>
             <wp:cNvGraphicFramePr>
               <a:graphicFrameLocks xmlns:a="http://schemas.openxmlformats.org/drawingml/2006/main" noChangeAspect="1"/>
             </wp:cNvGraphicFramePr>
@@ -5743,13 +6499,13 @@
               <a:graphicData uri="http://schemas.openxmlformats.org/drawingml/2006/picture">
                 <pic:pic xmlns:pic="http://schemas.openxmlformats.org/drawingml/2006/picture">
                   <pic:nvPicPr>
-                    <pic:cNvPr id="12" name="image3.png" descr=""/>
+                    <pic:cNvPr id="15" name="image3.png" descr=""/>
                     <pic:cNvPicPr>
                       <a:picLocks noChangeAspect="1" noChangeArrowheads="1"/>
                     </pic:cNvPicPr>
                   </pic:nvPicPr>
                   <pic:blipFill>
-                    <a:blip r:embed="rId19"/>
+                    <a:blip r:embed="rId24"/>
                     <a:stretch>
                       <a:fillRect/>
                     </a:stretch>
@@ -5779,7 +6535,7 @@
     </w:p>
     <w:p>
       <w:pPr>
-        <w:pStyle w:val="Normal1"/>
+        <w:pStyle w:val="LOnormal"/>
         <w:tabs>
           <w:tab w:val="clear" w:pos="720"/>
           <w:tab w:val="left" w:pos="2091" w:leader="none"/>
@@ -5799,7 +6555,7 @@
     </w:p>
     <w:p>
       <w:pPr>
-        <w:pStyle w:val="Normal1"/>
+        <w:pStyle w:val="LOnormal"/>
         <w:numPr>
           <w:ilvl w:val="0"/>
           <w:numId w:val="1"/>
@@ -5824,7 +6580,7 @@
     </w:p>
     <w:p>
       <w:pPr>
-        <w:pStyle w:val="Normal1"/>
+        <w:pStyle w:val="LOnormal"/>
         <w:numPr>
           <w:ilvl w:val="0"/>
           <w:numId w:val="18"/>
@@ -5852,7 +6608,7 @@
     </w:p>
     <w:p>
       <w:pPr>
-        <w:pStyle w:val="Normal1"/>
+        <w:pStyle w:val="LOnormal"/>
         <w:tabs>
           <w:tab w:val="clear" w:pos="720"/>
           <w:tab w:val="left" w:pos="2091" w:leader="none"/>
@@ -5867,11 +6623,12 @@
       </w:pPr>
       <w:r>
         <w:rPr>
+          <w:b/>
           <w:sz w:val="28"/>
           <w:szCs w:val="28"/>
         </w:rPr>
         <w:drawing>
-          <wp:anchor behindDoc="0" distT="114300" distB="114300" distL="114300" distR="114300" simplePos="0" locked="0" layoutInCell="0" allowOverlap="1" relativeHeight="4">
+          <wp:anchor behindDoc="0" distT="114300" distB="114300" distL="114300" distR="114300" simplePos="0" locked="0" layoutInCell="0" allowOverlap="1" relativeHeight="5">
             <wp:simplePos x="0" y="0"/>
             <wp:positionH relativeFrom="column">
               <wp:posOffset>403860</wp:posOffset>
@@ -5882,7 +6639,7 @@
             <wp:extent cx="5524500" cy="1724025"/>
             <wp:effectExtent l="0" t="0" r="0" b="0"/>
             <wp:wrapTopAndBottom/>
-            <wp:docPr id="13" name="image8.png" descr=""/>
+            <wp:docPr id="16" name="image8.png" descr=""/>
             <wp:cNvGraphicFramePr>
               <a:graphicFrameLocks xmlns:a="http://schemas.openxmlformats.org/drawingml/2006/main" noChangeAspect="1"/>
             </wp:cNvGraphicFramePr>
@@ -5890,13 +6647,13 @@
               <a:graphicData uri="http://schemas.openxmlformats.org/drawingml/2006/picture">
                 <pic:pic xmlns:pic="http://schemas.openxmlformats.org/drawingml/2006/picture">
                   <pic:nvPicPr>
-                    <pic:cNvPr id="13" name="image8.png" descr=""/>
+                    <pic:cNvPr id="16" name="image8.png" descr=""/>
                     <pic:cNvPicPr>
                       <a:picLocks noChangeAspect="1" noChangeArrowheads="1"/>
                     </pic:cNvPicPr>
                   </pic:nvPicPr>
                   <pic:blipFill>
-                    <a:blip r:embed="rId20"/>
+                    <a:blip r:embed="rId25"/>
                     <a:stretch>
                       <a:fillRect/>
                     </a:stretch>
@@ -5919,7 +6676,7 @@
     </w:p>
     <w:p>
       <w:pPr>
-        <w:pStyle w:val="Normal1"/>
+        <w:pStyle w:val="LOnormal"/>
         <w:numPr>
           <w:ilvl w:val="0"/>
           <w:numId w:val="1"/>
@@ -5945,7 +6702,7 @@
     </w:p>
     <w:p>
       <w:pPr>
-        <w:pStyle w:val="Normal1"/>
+        <w:pStyle w:val="LOnormal"/>
         <w:tabs>
           <w:tab w:val="clear" w:pos="720"/>
           <w:tab w:val="left" w:pos="2091" w:leader="none"/>
@@ -5968,7 +6725,7 @@
     </w:p>
     <w:p>
       <w:pPr>
-        <w:pStyle w:val="Normal1"/>
+        <w:pStyle w:val="LOnormal"/>
         <w:tabs>
           <w:tab w:val="clear" w:pos="720"/>
           <w:tab w:val="left" w:pos="2091" w:leader="none"/>
@@ -6034,7 +6791,7 @@
     </w:p>
     <w:p>
       <w:pPr>
-        <w:pStyle w:val="Normal1"/>
+        <w:pStyle w:val="LOnormal"/>
         <w:numPr>
           <w:ilvl w:val="0"/>
           <w:numId w:val="4"/>
@@ -6062,281 +6819,36 @@
     </w:p>
     <w:p>
       <w:pPr>
-        <w:pStyle w:val="Normal1"/>
-        <w:tabs>
-          <w:tab w:val="clear" w:pos="720"/>
-          <w:tab w:val="left" w:pos="2091" w:leader="none"/>
-        </w:tabs>
-        <w:rPr>
-          <w:b/>
-          <w:b/>
-          <w:sz w:val="28"/>
-          <w:szCs w:val="28"/>
-        </w:rPr>
-      </w:pPr>
-      <w:r>
-        <w:rPr>
-          <w:b/>
-          <w:sz w:val="28"/>
-          <w:szCs w:val="28"/>
-        </w:rPr>
-      </w:r>
-    </w:p>
-    <w:p>
-      <w:pPr>
-        <w:pStyle w:val="Normal1"/>
-        <w:tabs>
-          <w:tab w:val="clear" w:pos="720"/>
-          <w:tab w:val="left" w:pos="2091" w:leader="none"/>
-        </w:tabs>
-        <w:rPr>
-          <w:b/>
-          <w:b/>
-          <w:sz w:val="28"/>
-          <w:szCs w:val="28"/>
-        </w:rPr>
-      </w:pPr>
-      <w:r>
-        <w:rPr>
-          <w:b/>
-          <w:sz w:val="28"/>
-          <w:szCs w:val="28"/>
-        </w:rPr>
-      </w:r>
-    </w:p>
-    <w:p>
-      <w:pPr>
-        <w:pStyle w:val="Normal1"/>
-        <w:tabs>
-          <w:tab w:val="clear" w:pos="720"/>
-          <w:tab w:val="left" w:pos="2091" w:leader="none"/>
-        </w:tabs>
-        <w:rPr>
-          <w:b/>
-          <w:b/>
-          <w:sz w:val="28"/>
-          <w:szCs w:val="28"/>
-        </w:rPr>
-      </w:pPr>
-      <w:r>
-        <w:rPr>
-          <w:b/>
-          <w:sz w:val="28"/>
-          <w:szCs w:val="28"/>
-        </w:rPr>
-        <w:t>Daca vrei sa rulezi serverul de frontend:</w:t>
-      </w:r>
-    </w:p>
-    <w:p>
-      <w:pPr>
-        <w:pStyle w:val="Normal1"/>
-        <w:numPr>
-          <w:ilvl w:val="0"/>
-          <w:numId w:val="8"/>
-        </w:numPr>
-        <w:tabs>
-          <w:tab w:val="clear" w:pos="720"/>
-          <w:tab w:val="left" w:pos="2091" w:leader="none"/>
-        </w:tabs>
-        <w:ind w:left="720" w:hanging="360"/>
-        <w:rPr>
-          <w:sz w:val="28"/>
-          <w:szCs w:val="28"/>
-          <w:u w:val="none"/>
-        </w:rPr>
-      </w:pPr>
-      <w:r>
-        <w:rPr>
-          <w:sz w:val="28"/>
-          <w:szCs w:val="28"/>
-        </w:rPr>
-        <w:t>Trebuie sa intri in folderul de frontend</w:t>
-      </w:r>
-    </w:p>
-    <w:p>
-      <w:pPr>
-        <w:pStyle w:val="Normal1"/>
-        <w:numPr>
-          <w:ilvl w:val="0"/>
-          <w:numId w:val="11"/>
-        </w:numPr>
-        <w:tabs>
-          <w:tab w:val="clear" w:pos="720"/>
-          <w:tab w:val="left" w:pos="2091" w:leader="none"/>
-        </w:tabs>
-        <w:ind w:left="1440" w:hanging="360"/>
-        <w:rPr>
-          <w:sz w:val="28"/>
-          <w:szCs w:val="28"/>
-          <w:u w:val="none"/>
-        </w:rPr>
-      </w:pPr>
-      <w:r>
-        <w:rPr>
-          <w:sz w:val="28"/>
-          <w:szCs w:val="28"/>
-        </w:rPr>
-        <w:t>cd frontend</w:t>
-      </w:r>
-    </w:p>
-    <w:p>
-      <w:pPr>
-        <w:pStyle w:val="Normal1"/>
-        <w:numPr>
-          <w:ilvl w:val="0"/>
-          <w:numId w:val="8"/>
-        </w:numPr>
-        <w:tabs>
-          <w:tab w:val="clear" w:pos="720"/>
-          <w:tab w:val="left" w:pos="2091" w:leader="none"/>
-        </w:tabs>
-        <w:ind w:left="720" w:hanging="360"/>
-        <w:rPr>
-          <w:sz w:val="28"/>
-          <w:szCs w:val="28"/>
-          <w:u w:val="none"/>
-        </w:rPr>
-      </w:pPr>
-      <w:r>
-        <w:rPr>
-          <w:sz w:val="28"/>
-          <w:szCs w:val="28"/>
-        </w:rPr>
-        <w:t>Dupa care sa rulezi:</w:t>
-      </w:r>
-    </w:p>
-    <w:p>
-      <w:pPr>
-        <w:pStyle w:val="Normal1"/>
-        <w:numPr>
-          <w:ilvl w:val="0"/>
-          <w:numId w:val="14"/>
-        </w:numPr>
-        <w:tabs>
-          <w:tab w:val="clear" w:pos="720"/>
-          <w:tab w:val="left" w:pos="2091" w:leader="none"/>
-        </w:tabs>
-        <w:ind w:left="1440" w:hanging="360"/>
-        <w:rPr>
-          <w:sz w:val="28"/>
-          <w:szCs w:val="28"/>
-          <w:u w:val="none"/>
-        </w:rPr>
-      </w:pPr>
-      <w:r>
-        <w:rPr>
-          <w:sz w:val="28"/>
-          <w:szCs w:val="28"/>
-        </w:rPr>
-        <w:t>npm install</w:t>
-      </w:r>
-    </w:p>
-    <w:p>
-      <w:pPr>
-        <w:pStyle w:val="Normal1"/>
-        <w:numPr>
-          <w:ilvl w:val="0"/>
-          <w:numId w:val="8"/>
-        </w:numPr>
-        <w:tabs>
-          <w:tab w:val="clear" w:pos="720"/>
-          <w:tab w:val="left" w:pos="2091" w:leader="none"/>
-        </w:tabs>
-        <w:ind w:left="720" w:hanging="360"/>
-        <w:rPr>
-          <w:sz w:val="28"/>
-          <w:szCs w:val="28"/>
-          <w:u w:val="none"/>
-        </w:rPr>
-      </w:pPr>
-      <w:r>
-        <w:rPr>
-          <w:sz w:val="28"/>
-          <w:szCs w:val="28"/>
-        </w:rPr>
-        <w:t>Dupa care poti rula:</w:t>
-      </w:r>
-    </w:p>
-    <w:p>
-      <w:pPr>
-        <w:pStyle w:val="Normal1"/>
-        <w:numPr>
-          <w:ilvl w:val="0"/>
-          <w:numId w:val="12"/>
-        </w:numPr>
-        <w:tabs>
-          <w:tab w:val="clear" w:pos="720"/>
-          <w:tab w:val="left" w:pos="2091" w:leader="none"/>
-        </w:tabs>
-        <w:ind w:left="1440" w:hanging="360"/>
-        <w:rPr>
-          <w:sz w:val="28"/>
-          <w:szCs w:val="28"/>
-          <w:u w:val="none"/>
-        </w:rPr>
-      </w:pPr>
-      <w:r>
-        <w:rPr>
-          <w:sz w:val="28"/>
-          <w:szCs w:val="28"/>
-        </w:rPr>
-        <w:t>npm run dev</w:t>
-      </w:r>
-    </w:p>
-    <w:p>
-      <w:pPr>
-        <w:pStyle w:val="Normal1"/>
-        <w:tabs>
-          <w:tab w:val="clear" w:pos="720"/>
-          <w:tab w:val="left" w:pos="2091" w:leader="none"/>
-        </w:tabs>
-        <w:ind w:left="0" w:hanging="0"/>
-        <w:rPr>
-          <w:b/>
-          <w:b/>
-          <w:sz w:val="28"/>
-          <w:szCs w:val="28"/>
-        </w:rPr>
-      </w:pPr>
-      <w:r>
-        <w:rPr>
-          <w:b/>
-          <w:sz w:val="28"/>
-          <w:szCs w:val="28"/>
-        </w:rPr>
-        <w:t xml:space="preserve">* de precizat ca ai nevoie sa instalezi node.js si npm (vezi </w:t>
-      </w:r>
-      <w:hyperlink r:id="rId21">
-        <w:r>
-          <w:rPr>
-            <w:b/>
-            <w:color w:val="1155CC"/>
-            <w:sz w:val="28"/>
-            <w:szCs w:val="28"/>
-            <w:u w:val="single"/>
-          </w:rPr>
-          <w:t>aici</w:t>
-        </w:r>
-      </w:hyperlink>
-      <w:r>
-        <w:rPr>
-          <w:b/>
-          <w:sz w:val="28"/>
-          <w:szCs w:val="28"/>
-        </w:rPr>
-        <w:t>)</w:t>
-      </w:r>
-    </w:p>
-    <w:p>
-      <w:pPr>
-        <w:pStyle w:val="Normal1"/>
-        <w:tabs>
-          <w:tab w:val="clear" w:pos="720"/>
-          <w:tab w:val="left" w:pos="2091" w:leader="none"/>
-        </w:tabs>
-        <w:ind w:left="0" w:hanging="0"/>
-        <w:jc w:val="left"/>
-        <w:rPr>
+        <w:pStyle w:val="LOnormal"/>
+        <w:tabs>
+          <w:tab w:val="clear" w:pos="720"/>
+          <w:tab w:val="left" w:pos="2091" w:leader="none"/>
+        </w:tabs>
+        <w:rPr>
+          <w:b/>
+          <w:b/>
+          <w:sz w:val="28"/>
+          <w:szCs w:val="28"/>
+        </w:rPr>
+      </w:pPr>
+      <w:r>
+        <w:rPr>
+          <w:b/>
+          <w:sz w:val="28"/>
+          <w:szCs w:val="28"/>
+        </w:rPr>
+      </w:r>
+    </w:p>
+    <w:p>
+      <w:pPr>
+        <w:pStyle w:val="LOnormal"/>
+        <w:tabs>
+          <w:tab w:val="clear" w:pos="720"/>
+          <w:tab w:val="left" w:pos="2091" w:leader="none"/>
+        </w:tabs>
+        <w:rPr>
+          <w:b/>
+          <w:b/>
           <w:sz w:val="28"/>
           <w:szCs w:val="28"/>
         </w:rPr>
@@ -9147,6 +9659,7 @@
     <w:qFormat/>
     <w:pPr>
       <w:widowControl/>
+      <w:suppressAutoHyphens w:val="true"/>
       <w:bidi w:val="0"/>
       <w:spacing w:before="0" w:after="0"/>
       <w:jc w:val="left"/>
@@ -9162,8 +9675,8 @@
   </w:style>
   <w:style w:type="paragraph" w:styleId="Heading1">
     <w:name w:val="Heading 1"/>
-    <w:basedOn w:val="Normal1"/>
-    <w:next w:val="Normal1"/>
+    <w:basedOn w:val="LOnormal"/>
+    <w:next w:val="LOnormal"/>
     <w:qFormat/>
     <w:pPr>
       <w:keepNext w:val="true"/>
@@ -9179,8 +9692,8 @@
   </w:style>
   <w:style w:type="paragraph" w:styleId="Heading2">
     <w:name w:val="Heading 2"/>
-    <w:basedOn w:val="Normal1"/>
-    <w:next w:val="Normal1"/>
+    <w:basedOn w:val="LOnormal"/>
+    <w:next w:val="LOnormal"/>
     <w:qFormat/>
     <w:pPr>
       <w:keepNext w:val="true"/>
@@ -9196,8 +9709,8 @@
   </w:style>
   <w:style w:type="paragraph" w:styleId="Heading3">
     <w:name w:val="Heading 3"/>
-    <w:basedOn w:val="Normal1"/>
-    <w:next w:val="Normal1"/>
+    <w:basedOn w:val="LOnormal"/>
+    <w:next w:val="LOnormal"/>
     <w:qFormat/>
     <w:pPr>
       <w:keepNext w:val="true"/>
@@ -9213,8 +9726,8 @@
   </w:style>
   <w:style w:type="paragraph" w:styleId="Heading4">
     <w:name w:val="Heading 4"/>
-    <w:basedOn w:val="Normal1"/>
-    <w:next w:val="Normal1"/>
+    <w:basedOn w:val="LOnormal"/>
+    <w:next w:val="LOnormal"/>
     <w:qFormat/>
     <w:pPr>
       <w:keepNext w:val="true"/>
@@ -9230,8 +9743,8 @@
   </w:style>
   <w:style w:type="paragraph" w:styleId="Heading5">
     <w:name w:val="Heading 5"/>
-    <w:basedOn w:val="Normal1"/>
-    <w:next w:val="Normal1"/>
+    <w:basedOn w:val="LOnormal"/>
+    <w:next w:val="LOnormal"/>
     <w:qFormat/>
     <w:pPr>
       <w:keepNext w:val="true"/>
@@ -9247,8 +9760,8 @@
   </w:style>
   <w:style w:type="paragraph" w:styleId="Heading6">
     <w:name w:val="Heading 6"/>
-    <w:basedOn w:val="Normal1"/>
-    <w:next w:val="Normal1"/>
+    <w:basedOn w:val="LOnormal"/>
+    <w:next w:val="LOnormal"/>
     <w:qFormat/>
     <w:pPr>
       <w:keepNext w:val="true"/>
@@ -9327,11 +9840,12 @@
       <w:rFonts w:cs="Lohit Devanagari"/>
     </w:rPr>
   </w:style>
-  <w:style w:type="paragraph" w:styleId="Normal1" w:default="1">
+  <w:style w:type="paragraph" w:styleId="LOnormal" w:default="1">
     <w:name w:val="LO-normal"/>
     <w:qFormat/>
     <w:pPr>
       <w:widowControl/>
+      <w:suppressAutoHyphens w:val="true"/>
       <w:bidi w:val="0"/>
       <w:spacing w:before="0" w:after="0"/>
       <w:jc w:val="left"/>
@@ -9347,8 +9861,8 @@
   </w:style>
   <w:style w:type="paragraph" w:styleId="Title">
     <w:name w:val="Title"/>
-    <w:basedOn w:val="Normal1"/>
-    <w:next w:val="Normal1"/>
+    <w:basedOn w:val="LOnormal"/>
+    <w:next w:val="LOnormal"/>
     <w:qFormat/>
     <w:pPr>
       <w:keepNext w:val="true"/>
@@ -9364,8 +9878,8 @@
   </w:style>
   <w:style w:type="paragraph" w:styleId="Subtitle">
     <w:name w:val="Subtitle"/>
-    <w:basedOn w:val="Normal1"/>
-    <w:next w:val="Normal1"/>
+    <w:basedOn w:val="LOnormal"/>
+    <w:next w:val="LOnormal"/>
     <w:qFormat/>
     <w:pPr>
       <w:keepNext w:val="true"/>

</xml_diff>